<commit_message>
more hilary paper edits
</commit_message>
<xml_diff>
--- a/SOSPaper_HD.docx
+++ b/SOSPaper_HD.docx
@@ -1236,15 +1236,7 @@
             <w:sz w:val="24"/>
             <w:szCs w:val="24"/>
           </w:rPr>
-          <w:t>dynamic</w:t>
-        </w:r>
-        <w:r>
-          <w:rPr>
-            <w:rFonts w:ascii="Times New Roman" w:eastAsia="Times New Roman" w:hAnsi="Times New Roman" w:cs="Times New Roman"/>
-            <w:sz w:val="24"/>
-            <w:szCs w:val="24"/>
-          </w:rPr>
-          <w:t xml:space="preserve"> </w:t>
+          <w:t xml:space="preserve">dynamic </w:t>
         </w:r>
       </w:ins>
       <w:r>
@@ -2502,15 +2494,7 @@
             <w:sz w:val="24"/>
             <w:szCs w:val="24"/>
           </w:rPr>
-          <w:t xml:space="preserve"> </w:t>
-        </w:r>
-        <w:r>
-          <w:rPr>
-            <w:rFonts w:ascii="Times New Roman" w:eastAsia="Times New Roman" w:hAnsi="Times New Roman" w:cs="Times New Roman"/>
-            <w:sz w:val="24"/>
-            <w:szCs w:val="24"/>
-          </w:rPr>
-          <w:t>across the air-water interface</w:t>
+          <w:t xml:space="preserve"> across the air-water interface</w:t>
         </w:r>
       </w:ins>
       <w:moveTo w:id="78" w:author="HILARY A DUGAN" w:date="2017-03-31T16:34:00Z">
@@ -3609,7 +3593,81 @@
           <w:szCs w:val="24"/>
         </w:rPr>
         <w:lastRenderedPageBreak/>
-        <w:t xml:space="preserve">A limitation of many existing mass balance studies is oversimplification or inability to account for these key carbon fluxes that constitute the full budget. These fluxes interact with each other, underscoring the importance of including them together in a unified model framework. We synthesized existing knowledge of lake OC budgets into a conceptual model that integrates these important mechanisms, including both in-lake as well as external (i.e., watershed) processes. Below we described these mechanisms in three main categories 1) </w:t>
+        <w:t xml:space="preserve">A limitation of many existing mass balance studies is oversimplification or inability to account for </w:t>
+      </w:r>
+      <w:del w:id="96" w:author="HILARY A DUGAN" w:date="2017-03-31T20:22:00Z">
+        <w:r>
+          <w:rPr>
+            <w:rFonts w:ascii="Times New Roman" w:eastAsia="Times New Roman" w:hAnsi="Times New Roman" w:cs="Times New Roman"/>
+            <w:sz w:val="24"/>
+            <w:szCs w:val="24"/>
+          </w:rPr>
+          <w:delText xml:space="preserve">these </w:delText>
+        </w:r>
+      </w:del>
+      <w:r>
+        <w:rPr>
+          <w:rFonts w:ascii="Times New Roman" w:eastAsia="Times New Roman" w:hAnsi="Times New Roman" w:cs="Times New Roman"/>
+          <w:sz w:val="24"/>
+          <w:szCs w:val="24"/>
+        </w:rPr>
+        <w:t>key carbon fluxes that constitute the full budget</w:t>
+      </w:r>
+      <w:del w:id="97" w:author="HILARY A DUGAN" w:date="2017-03-31T20:22:00Z">
+        <w:r>
+          <w:rPr>
+            <w:rFonts w:ascii="Times New Roman" w:eastAsia="Times New Roman" w:hAnsi="Times New Roman" w:cs="Times New Roman"/>
+            <w:sz w:val="24"/>
+            <w:szCs w:val="24"/>
+          </w:rPr>
+          <w:delText xml:space="preserve">. These fluxes interact with each other, underscoring </w:delText>
+        </w:r>
+      </w:del>
+      <w:ins w:id="98" w:author="HILARY A DUGAN" w:date="2017-03-31T20:22:00Z">
+        <w:r>
+          <w:rPr>
+            <w:rFonts w:ascii="Times New Roman" w:eastAsia="Times New Roman" w:hAnsi="Times New Roman" w:cs="Times New Roman"/>
+            <w:sz w:val="24"/>
+            <w:szCs w:val="24"/>
+          </w:rPr>
+          <w:t xml:space="preserve">, which underscores </w:t>
+        </w:r>
+      </w:ins>
+      <w:r>
+        <w:rPr>
+          <w:rFonts w:ascii="Times New Roman" w:eastAsia="Times New Roman" w:hAnsi="Times New Roman" w:cs="Times New Roman"/>
+          <w:sz w:val="24"/>
+          <w:szCs w:val="24"/>
+        </w:rPr>
+        <w:t xml:space="preserve">the importance </w:t>
+      </w:r>
+      <w:del w:id="99" w:author="HILARY A DUGAN" w:date="2017-03-31T20:23:00Z">
+        <w:r>
+          <w:rPr>
+            <w:rFonts w:ascii="Times New Roman" w:eastAsia="Times New Roman" w:hAnsi="Times New Roman" w:cs="Times New Roman"/>
+            <w:sz w:val="24"/>
+            <w:szCs w:val="24"/>
+          </w:rPr>
+          <w:delText>of including them together in</w:delText>
+        </w:r>
+      </w:del>
+      <w:ins w:id="100" w:author="HILARY A DUGAN" w:date="2017-03-31T20:23:00Z">
+        <w:r>
+          <w:rPr>
+            <w:rFonts w:ascii="Times New Roman" w:eastAsia="Times New Roman" w:hAnsi="Times New Roman" w:cs="Times New Roman"/>
+            <w:sz w:val="24"/>
+            <w:szCs w:val="24"/>
+          </w:rPr>
+          <w:t>of</w:t>
+        </w:r>
+      </w:ins>
+      <w:r>
+        <w:rPr>
+          <w:rFonts w:ascii="Times New Roman" w:eastAsia="Times New Roman" w:hAnsi="Times New Roman" w:cs="Times New Roman"/>
+          <w:sz w:val="24"/>
+          <w:szCs w:val="24"/>
+        </w:rPr>
+        <w:t xml:space="preserve"> a unified model framework. We synthesized existing knowledge of lake OC budgets into a conceptual model that integrates these important mechanisms, including both in-lake as well as external (i.e., watershed) processes. Below we described these mechanisms in three main categories 1) </w:t>
       </w:r>
       <w:proofErr w:type="spellStart"/>
       <w:r>
@@ -3629,7 +3687,7 @@
         </w:rPr>
         <w:t xml:space="preserve">, 2) autochthony and 3) </w:t>
       </w:r>
-      <w:del w:id="96" w:author="HILARY A DUGAN" w:date="2017-03-31T16:39:00Z">
+      <w:del w:id="101" w:author="HILARY A DUGAN" w:date="2017-03-31T16:39:00Z">
         <w:r>
           <w:rPr>
             <w:rFonts w:ascii="Times New Roman" w:eastAsia="Times New Roman" w:hAnsi="Times New Roman" w:cs="Times New Roman"/>
@@ -3639,7 +3697,7 @@
           <w:delText>other fluxes</w:delText>
         </w:r>
       </w:del>
-      <w:ins w:id="97" w:author="HILARY A DUGAN" w:date="2017-03-31T16:39:00Z">
+      <w:ins w:id="102" w:author="HILARY A DUGAN" w:date="2017-03-31T16:39:00Z">
         <w:r>
           <w:rPr>
             <w:rFonts w:ascii="Times New Roman" w:eastAsia="Times New Roman" w:hAnsi="Times New Roman" w:cs="Times New Roman"/>
@@ -3671,8 +3729,8 @@
           <w:szCs w:val="24"/>
         </w:rPr>
       </w:pPr>
-      <w:bookmarkStart w:id="98" w:name="_cia0tf49w3t8" w:colFirst="0" w:colLast="0"/>
-      <w:bookmarkEnd w:id="98"/>
+      <w:bookmarkStart w:id="103" w:name="_cia0tf49w3t8" w:colFirst="0" w:colLast="0"/>
+      <w:bookmarkEnd w:id="103"/>
       <w:proofErr w:type="spellStart"/>
       <w:r>
         <w:rPr>
@@ -3712,7 +3770,25 @@
           <w:sz w:val="24"/>
           <w:szCs w:val="24"/>
         </w:rPr>
-        <w:t xml:space="preserve"> inputs include surface and groundwater inflows, </w:t>
+        <w:t xml:space="preserve"> inputs include </w:t>
+      </w:r>
+      <w:ins w:id="104" w:author="HILARY A DUGAN" w:date="2017-03-31T21:07:00Z">
+        <w:r>
+          <w:rPr>
+            <w:rFonts w:ascii="Times New Roman" w:eastAsia="Times New Roman" w:hAnsi="Times New Roman" w:cs="Times New Roman"/>
+            <w:sz w:val="24"/>
+            <w:szCs w:val="24"/>
+          </w:rPr>
+          <w:t xml:space="preserve">all terrestrially derived OC, including OC from </w:t>
+        </w:r>
+      </w:ins>
+      <w:r>
+        <w:rPr>
+          <w:rFonts w:ascii="Times New Roman" w:eastAsia="Times New Roman" w:hAnsi="Times New Roman" w:cs="Times New Roman"/>
+          <w:sz w:val="24"/>
+          <w:szCs w:val="24"/>
+        </w:rPr>
+        <w:t xml:space="preserve">surface and groundwater inflows, </w:t>
       </w:r>
       <w:proofErr w:type="spellStart"/>
       <w:r>
@@ -3724,13 +3800,175 @@
         <w:t>litterfall</w:t>
       </w:r>
       <w:proofErr w:type="spellEnd"/>
-      <w:r>
-        <w:rPr>
-          <w:rFonts w:ascii="Times New Roman" w:eastAsia="Times New Roman" w:hAnsi="Times New Roman" w:cs="Times New Roman"/>
-          <w:sz w:val="24"/>
-          <w:szCs w:val="24"/>
-        </w:rPr>
-        <w:t xml:space="preserve"> and direct-fall precipitation. Although surface water inflows regularly deliver OC to lake ecosystems, the role of terrestrially derived OC from these inflows is perhaps the most commonly ignored set of processes in OC budgets, largely owing to data limitations (Hanson et al. 2015). These inflows originate from streams, wetlands and groundwater, each of which is affected by seasonal patterns of temperature and precipitation, as well as surrounding landscape composition. Prior studies have used direct measurements of inflow stream concentrations of OC when available (Schindler et al. 1997, </w:t>
+      <w:ins w:id="105" w:author="HILARY A DUGAN" w:date="2017-03-31T20:26:00Z">
+        <w:r>
+          <w:rPr>
+            <w:rFonts w:ascii="Times New Roman" w:eastAsia="Times New Roman" w:hAnsi="Times New Roman" w:cs="Times New Roman"/>
+            <w:sz w:val="24"/>
+            <w:szCs w:val="24"/>
+          </w:rPr>
+          <w:t>,</w:t>
+        </w:r>
+      </w:ins>
+      <w:r>
+        <w:rPr>
+          <w:rFonts w:ascii="Times New Roman" w:eastAsia="Times New Roman" w:hAnsi="Times New Roman" w:cs="Times New Roman"/>
+          <w:sz w:val="24"/>
+          <w:szCs w:val="24"/>
+        </w:rPr>
+        <w:t xml:space="preserve"> and direct-fall precipitation. Although surface water inflows regularly deliver OC to lake ecosystems, the role of terrestrially derived OC </w:t>
+      </w:r>
+      <w:del w:id="106" w:author="HILARY A DUGAN" w:date="2017-03-31T20:23:00Z">
+        <w:r>
+          <w:rPr>
+            <w:rFonts w:ascii="Times New Roman" w:eastAsia="Times New Roman" w:hAnsi="Times New Roman" w:cs="Times New Roman"/>
+            <w:sz w:val="24"/>
+            <w:szCs w:val="24"/>
+          </w:rPr>
+          <w:delText xml:space="preserve">from these inflows </w:delText>
+        </w:r>
+      </w:del>
+      <w:r>
+        <w:rPr>
+          <w:rFonts w:ascii="Times New Roman" w:eastAsia="Times New Roman" w:hAnsi="Times New Roman" w:cs="Times New Roman"/>
+          <w:sz w:val="24"/>
+          <w:szCs w:val="24"/>
+        </w:rPr>
+        <w:t xml:space="preserve">is perhaps the most commonly </w:t>
+      </w:r>
+      <w:del w:id="107" w:author="HILARY A DUGAN" w:date="2017-03-31T20:23:00Z">
+        <w:r>
+          <w:rPr>
+            <w:rFonts w:ascii="Times New Roman" w:eastAsia="Times New Roman" w:hAnsi="Times New Roman" w:cs="Times New Roman"/>
+            <w:sz w:val="24"/>
+            <w:szCs w:val="24"/>
+          </w:rPr>
+          <w:delText xml:space="preserve">ignored </w:delText>
+        </w:r>
+      </w:del>
+      <w:ins w:id="108" w:author="HILARY A DUGAN" w:date="2017-03-31T20:23:00Z">
+        <w:r>
+          <w:rPr>
+            <w:rFonts w:ascii="Times New Roman" w:eastAsia="Times New Roman" w:hAnsi="Times New Roman" w:cs="Times New Roman"/>
+            <w:sz w:val="24"/>
+            <w:szCs w:val="24"/>
+          </w:rPr>
+          <w:t xml:space="preserve">overlooked </w:t>
+        </w:r>
+      </w:ins>
+      <w:r>
+        <w:rPr>
+          <w:rFonts w:ascii="Times New Roman" w:eastAsia="Times New Roman" w:hAnsi="Times New Roman" w:cs="Times New Roman"/>
+          <w:sz w:val="24"/>
+          <w:szCs w:val="24"/>
+        </w:rPr>
+        <w:t>set of processes in OC budgets</w:t>
+      </w:r>
+      <w:ins w:id="109" w:author="HILARY A DUGAN" w:date="2017-03-31T20:23:00Z">
+        <w:r>
+          <w:rPr>
+            <w:rFonts w:ascii="Times New Roman" w:eastAsia="Times New Roman" w:hAnsi="Times New Roman" w:cs="Times New Roman"/>
+            <w:sz w:val="24"/>
+            <w:szCs w:val="24"/>
+          </w:rPr>
+          <w:t>;</w:t>
+        </w:r>
+      </w:ins>
+      <w:del w:id="110" w:author="HILARY A DUGAN" w:date="2017-03-31T20:23:00Z">
+        <w:r>
+          <w:rPr>
+            <w:rFonts w:ascii="Times New Roman" w:eastAsia="Times New Roman" w:hAnsi="Times New Roman" w:cs="Times New Roman"/>
+            <w:sz w:val="24"/>
+            <w:szCs w:val="24"/>
+          </w:rPr>
+          <w:delText>,</w:delText>
+        </w:r>
+      </w:del>
+      <w:r>
+        <w:rPr>
+          <w:rFonts w:ascii="Times New Roman" w:eastAsia="Times New Roman" w:hAnsi="Times New Roman" w:cs="Times New Roman"/>
+          <w:sz w:val="24"/>
+          <w:szCs w:val="24"/>
+        </w:rPr>
+        <w:t xml:space="preserve"> largely owing to data limitations (Hanson et al. 2015). </w:t>
+      </w:r>
+      <w:commentRangeStart w:id="111"/>
+      <w:r>
+        <w:rPr>
+          <w:rFonts w:ascii="Times New Roman" w:eastAsia="Times New Roman" w:hAnsi="Times New Roman" w:cs="Times New Roman"/>
+          <w:sz w:val="24"/>
+          <w:szCs w:val="24"/>
+        </w:rPr>
+        <w:t>These inflows originate from streams, wetlands</w:t>
+      </w:r>
+      <w:ins w:id="112" w:author="HILARY A DUGAN" w:date="2017-03-31T20:26:00Z">
+        <w:r>
+          <w:rPr>
+            <w:rFonts w:ascii="Times New Roman" w:eastAsia="Times New Roman" w:hAnsi="Times New Roman" w:cs="Times New Roman"/>
+            <w:sz w:val="24"/>
+            <w:szCs w:val="24"/>
+          </w:rPr>
+          <w:t>,</w:t>
+        </w:r>
+      </w:ins>
+      <w:r>
+        <w:rPr>
+          <w:rFonts w:ascii="Times New Roman" w:eastAsia="Times New Roman" w:hAnsi="Times New Roman" w:cs="Times New Roman"/>
+          <w:sz w:val="24"/>
+          <w:szCs w:val="24"/>
+        </w:rPr>
+        <w:t xml:space="preserve"> and groundwater, each of which is affected by seasonal patterns of temperature and precipitation, as well as surrounding landscape composition. </w:t>
+      </w:r>
+      <w:commentRangeEnd w:id="111"/>
+      <w:r>
+        <w:rPr>
+          <w:rStyle w:val="CommentReference"/>
+        </w:rPr>
+        <w:commentReference w:id="111"/>
+      </w:r>
+      <w:r>
+        <w:rPr>
+          <w:rFonts w:ascii="Times New Roman" w:eastAsia="Times New Roman" w:hAnsi="Times New Roman" w:cs="Times New Roman"/>
+          <w:sz w:val="24"/>
+          <w:szCs w:val="24"/>
+        </w:rPr>
+        <w:t xml:space="preserve">Prior studies have </w:t>
+      </w:r>
+      <w:del w:id="113" w:author="HILARY A DUGAN" w:date="2017-03-31T20:30:00Z">
+        <w:r>
+          <w:rPr>
+            <w:rFonts w:ascii="Times New Roman" w:eastAsia="Times New Roman" w:hAnsi="Times New Roman" w:cs="Times New Roman"/>
+            <w:sz w:val="24"/>
+            <w:szCs w:val="24"/>
+          </w:rPr>
+          <w:delText xml:space="preserve">used </w:delText>
+        </w:r>
+      </w:del>
+      <w:ins w:id="114" w:author="HILARY A DUGAN" w:date="2017-03-31T20:30:00Z">
+        <w:r>
+          <w:rPr>
+            <w:rFonts w:ascii="Times New Roman" w:eastAsia="Times New Roman" w:hAnsi="Times New Roman" w:cs="Times New Roman"/>
+            <w:sz w:val="24"/>
+            <w:szCs w:val="24"/>
+          </w:rPr>
+          <w:t>included</w:t>
+        </w:r>
+        <w:r>
+          <w:rPr>
+            <w:rFonts w:ascii="Times New Roman" w:eastAsia="Times New Roman" w:hAnsi="Times New Roman" w:cs="Times New Roman"/>
+            <w:sz w:val="24"/>
+            <w:szCs w:val="24"/>
+          </w:rPr>
+          <w:t xml:space="preserve"> </w:t>
+        </w:r>
+      </w:ins>
+      <w:r>
+        <w:rPr>
+          <w:rFonts w:ascii="Times New Roman" w:eastAsia="Times New Roman" w:hAnsi="Times New Roman" w:cs="Times New Roman"/>
+          <w:sz w:val="24"/>
+          <w:szCs w:val="24"/>
+        </w:rPr>
+        <w:t xml:space="preserve">direct measurements of inflow stream concentrations of OC when available (Schindler et al. 1997, </w:t>
       </w:r>
       <w:proofErr w:type="spellStart"/>
       <w:r>
@@ -3766,17 +4004,7 @@
           <w:sz w:val="24"/>
           <w:szCs w:val="24"/>
         </w:rPr>
-        <w:t xml:space="preserve"> et al. 2003, Aberg et al. 2004, Urb</w:t>
-      </w:r>
-      <w:bookmarkStart w:id="99" w:name="_GoBack"/>
-      <w:bookmarkEnd w:id="99"/>
-      <w:r>
-        <w:rPr>
-          <w:rFonts w:ascii="Times New Roman" w:eastAsia="Times New Roman" w:hAnsi="Times New Roman" w:cs="Times New Roman"/>
-          <w:sz w:val="24"/>
-          <w:szCs w:val="24"/>
-        </w:rPr>
-        <w:t xml:space="preserve">an et al. 2005, </w:t>
+        <w:t xml:space="preserve"> et al. 2003, Aberg et al. 2004, Urban et al. 2005, </w:t>
       </w:r>
       <w:proofErr w:type="spellStart"/>
       <w:r>
@@ -3866,7 +4094,173 @@
           <w:sz w:val="24"/>
           <w:szCs w:val="24"/>
         </w:rPr>
-        <w:t xml:space="preserve"> et al. 2004). Although groundwater delivers OC to lakes, especially when groundwater passes through organic-rich soils (Schindler and </w:t>
+        <w:t xml:space="preserve"> et al. 2004). </w:t>
+      </w:r>
+      <w:ins w:id="115" w:author="HILARY A DUGAN" w:date="2017-03-31T20:31:00Z">
+        <w:r>
+          <w:rPr>
+            <w:rFonts w:ascii="Times New Roman" w:eastAsia="Times New Roman" w:hAnsi="Times New Roman" w:cs="Times New Roman"/>
+            <w:sz w:val="24"/>
+            <w:szCs w:val="24"/>
+          </w:rPr>
+          <w:t>In lakes without surface inflows, including closed-basin and seepage lakes, groundwater can</w:t>
+        </w:r>
+        <w:r>
+          <w:rPr>
+            <w:rFonts w:ascii="Times New Roman" w:eastAsia="Times New Roman" w:hAnsi="Times New Roman" w:cs="Times New Roman"/>
+            <w:sz w:val="24"/>
+            <w:szCs w:val="24"/>
+          </w:rPr>
+          <w:t xml:space="preserve"> </w:t>
+        </w:r>
+        <w:r>
+          <w:rPr>
+            <w:rFonts w:ascii="Times New Roman" w:eastAsia="Times New Roman" w:hAnsi="Times New Roman" w:cs="Times New Roman"/>
+            <w:sz w:val="24"/>
+            <w:szCs w:val="24"/>
+          </w:rPr>
+          <w:t xml:space="preserve">be the dominant hydrological input (e.g., </w:t>
+        </w:r>
+        <w:proofErr w:type="spellStart"/>
+        <w:r>
+          <w:rPr>
+            <w:rFonts w:ascii="Times New Roman" w:eastAsia="Times New Roman" w:hAnsi="Times New Roman" w:cs="Times New Roman"/>
+            <w:sz w:val="24"/>
+            <w:szCs w:val="24"/>
+          </w:rPr>
+          <w:t>Gaiser</w:t>
+        </w:r>
+        <w:proofErr w:type="spellEnd"/>
+        <w:r>
+          <w:rPr>
+            <w:rFonts w:ascii="Times New Roman" w:eastAsia="Times New Roman" w:hAnsi="Times New Roman" w:cs="Times New Roman"/>
+            <w:sz w:val="24"/>
+            <w:szCs w:val="24"/>
+          </w:rPr>
+          <w:t xml:space="preserve"> et al. 2009)</w:t>
+        </w:r>
+        <w:r>
+          <w:rPr>
+            <w:rFonts w:ascii="Times New Roman" w:eastAsia="Times New Roman" w:hAnsi="Times New Roman" w:cs="Times New Roman"/>
+            <w:sz w:val="24"/>
+            <w:szCs w:val="24"/>
+          </w:rPr>
+          <w:t xml:space="preserve"> and </w:t>
+        </w:r>
+      </w:ins>
+      <w:del w:id="116" w:author="HILARY A DUGAN" w:date="2017-03-31T20:30:00Z">
+        <w:r>
+          <w:rPr>
+            <w:rFonts w:ascii="Times New Roman" w:eastAsia="Times New Roman" w:hAnsi="Times New Roman" w:cs="Times New Roman"/>
+            <w:sz w:val="24"/>
+            <w:szCs w:val="24"/>
+          </w:rPr>
+          <w:delText>Although g</w:delText>
+        </w:r>
+      </w:del>
+      <w:del w:id="117" w:author="HILARY A DUGAN" w:date="2017-03-31T20:31:00Z">
+        <w:r>
+          <w:rPr>
+            <w:rFonts w:ascii="Times New Roman" w:eastAsia="Times New Roman" w:hAnsi="Times New Roman" w:cs="Times New Roman"/>
+            <w:sz w:val="24"/>
+            <w:szCs w:val="24"/>
+          </w:rPr>
+          <w:delText xml:space="preserve">roundwater </w:delText>
+        </w:r>
+      </w:del>
+      <w:ins w:id="118" w:author="HILARY A DUGAN" w:date="2017-03-31T20:30:00Z">
+        <w:r>
+          <w:rPr>
+            <w:rFonts w:ascii="Times New Roman" w:eastAsia="Times New Roman" w:hAnsi="Times New Roman" w:cs="Times New Roman"/>
+            <w:sz w:val="24"/>
+            <w:szCs w:val="24"/>
+          </w:rPr>
+          <w:t xml:space="preserve">can </w:t>
+        </w:r>
+      </w:ins>
+      <w:r>
+        <w:rPr>
+          <w:rFonts w:ascii="Times New Roman" w:eastAsia="Times New Roman" w:hAnsi="Times New Roman" w:cs="Times New Roman"/>
+          <w:sz w:val="24"/>
+          <w:szCs w:val="24"/>
+        </w:rPr>
+        <w:t>deliver</w:t>
+      </w:r>
+      <w:ins w:id="119" w:author="HILARY A DUGAN" w:date="2017-03-31T20:30:00Z">
+        <w:r>
+          <w:rPr>
+            <w:rFonts w:ascii="Times New Roman" w:eastAsia="Times New Roman" w:hAnsi="Times New Roman" w:cs="Times New Roman"/>
+            <w:sz w:val="24"/>
+            <w:szCs w:val="24"/>
+          </w:rPr>
+          <w:t xml:space="preserve"> </w:t>
+        </w:r>
+      </w:ins>
+      <w:del w:id="120" w:author="HILARY A DUGAN" w:date="2017-03-31T20:30:00Z">
+        <w:r>
+          <w:rPr>
+            <w:rFonts w:ascii="Times New Roman" w:eastAsia="Times New Roman" w:hAnsi="Times New Roman" w:cs="Times New Roman"/>
+            <w:sz w:val="24"/>
+            <w:szCs w:val="24"/>
+          </w:rPr>
+          <w:delText xml:space="preserve">s </w:delText>
+        </w:r>
+      </w:del>
+      <w:r>
+        <w:rPr>
+          <w:rFonts w:ascii="Times New Roman" w:eastAsia="Times New Roman" w:hAnsi="Times New Roman" w:cs="Times New Roman"/>
+          <w:sz w:val="24"/>
+          <w:szCs w:val="24"/>
+        </w:rPr>
+        <w:t xml:space="preserve">OC to lakes, especially </w:t>
+      </w:r>
+      <w:del w:id="121" w:author="HILARY A DUGAN" w:date="2017-03-31T20:33:00Z">
+        <w:r>
+          <w:rPr>
+            <w:rFonts w:ascii="Times New Roman" w:eastAsia="Times New Roman" w:hAnsi="Times New Roman" w:cs="Times New Roman"/>
+            <w:sz w:val="24"/>
+            <w:szCs w:val="24"/>
+          </w:rPr>
+          <w:delText xml:space="preserve">when </w:delText>
+        </w:r>
+      </w:del>
+      <w:del w:id="122" w:author="HILARY A DUGAN" w:date="2017-03-31T20:32:00Z">
+        <w:r>
+          <w:rPr>
+            <w:rFonts w:ascii="Times New Roman" w:eastAsia="Times New Roman" w:hAnsi="Times New Roman" w:cs="Times New Roman"/>
+            <w:sz w:val="24"/>
+            <w:szCs w:val="24"/>
+          </w:rPr>
+          <w:delText xml:space="preserve">groundwater </w:delText>
+        </w:r>
+      </w:del>
+      <w:del w:id="123" w:author="HILARY A DUGAN" w:date="2017-03-31T20:33:00Z">
+        <w:r>
+          <w:rPr>
+            <w:rFonts w:ascii="Times New Roman" w:eastAsia="Times New Roman" w:hAnsi="Times New Roman" w:cs="Times New Roman"/>
+            <w:sz w:val="24"/>
+            <w:szCs w:val="24"/>
+          </w:rPr>
+          <w:delText>passes through</w:delText>
+        </w:r>
+      </w:del>
+      <w:ins w:id="124" w:author="HILARY A DUGAN" w:date="2017-03-31T20:33:00Z">
+        <w:r>
+          <w:rPr>
+            <w:rFonts w:ascii="Times New Roman" w:eastAsia="Times New Roman" w:hAnsi="Times New Roman" w:cs="Times New Roman"/>
+            <w:sz w:val="24"/>
+            <w:szCs w:val="24"/>
+          </w:rPr>
+          <w:t>in</w:t>
+        </w:r>
+      </w:ins>
+      <w:r>
+        <w:rPr>
+          <w:rFonts w:ascii="Times New Roman" w:eastAsia="Times New Roman" w:hAnsi="Times New Roman" w:cs="Times New Roman"/>
+          <w:sz w:val="24"/>
+          <w:szCs w:val="24"/>
+        </w:rPr>
+        <w:t xml:space="preserve"> organic-rich soils (Schindler and </w:t>
       </w:r>
       <w:proofErr w:type="spellStart"/>
       <w:r>
@@ -3884,16 +4278,188 @@
           <w:sz w:val="24"/>
           <w:szCs w:val="24"/>
         </w:rPr>
-        <w:t xml:space="preserve"> 1998), groundwater volume and OC concentration data are rare and difficult to </w:t>
-      </w:r>
-      <w:r>
-        <w:rPr>
-          <w:rFonts w:ascii="Times New Roman" w:eastAsia="Times New Roman" w:hAnsi="Times New Roman" w:cs="Times New Roman"/>
-          <w:sz w:val="24"/>
-          <w:szCs w:val="24"/>
-        </w:rPr>
-        <w:lastRenderedPageBreak/>
-        <w:t xml:space="preserve">estimate (Hanson et al. 2014). In lakes without permanent tributaries, groundwater may be the dominant source of hydrological input (e.g., </w:t>
+        <w:t xml:space="preserve"> 1998)</w:t>
+      </w:r>
+      <w:ins w:id="125" w:author="HILARY A DUGAN" w:date="2017-03-31T20:32:00Z">
+        <w:r>
+          <w:rPr>
+            <w:rFonts w:ascii="Times New Roman" w:eastAsia="Times New Roman" w:hAnsi="Times New Roman" w:cs="Times New Roman"/>
+            <w:sz w:val="24"/>
+            <w:szCs w:val="24"/>
+          </w:rPr>
+          <w:t xml:space="preserve">. However, </w:t>
+        </w:r>
+      </w:ins>
+      <w:ins w:id="126" w:author="HILARY A DUGAN" w:date="2017-03-31T20:33:00Z">
+        <w:r>
+          <w:rPr>
+            <w:rFonts w:ascii="Times New Roman" w:eastAsia="Times New Roman" w:hAnsi="Times New Roman" w:cs="Times New Roman"/>
+            <w:sz w:val="24"/>
+            <w:szCs w:val="24"/>
+          </w:rPr>
+          <w:t xml:space="preserve">empirical </w:t>
+        </w:r>
+        <w:r>
+          <w:rPr>
+            <w:rFonts w:ascii="Times New Roman" w:eastAsia="Times New Roman" w:hAnsi="Times New Roman" w:cs="Times New Roman"/>
+            <w:sz w:val="24"/>
+            <w:szCs w:val="24"/>
+          </w:rPr>
+          <w:lastRenderedPageBreak/>
+          <w:t xml:space="preserve">measurements of </w:t>
+        </w:r>
+      </w:ins>
+      <w:del w:id="127" w:author="HILARY A DUGAN" w:date="2017-03-31T20:32:00Z">
+        <w:r>
+          <w:rPr>
+            <w:rFonts w:ascii="Times New Roman" w:eastAsia="Times New Roman" w:hAnsi="Times New Roman" w:cs="Times New Roman"/>
+            <w:sz w:val="24"/>
+            <w:szCs w:val="24"/>
+          </w:rPr>
+          <w:delText xml:space="preserve">, </w:delText>
+        </w:r>
+      </w:del>
+      <w:r>
+        <w:rPr>
+          <w:rFonts w:ascii="Times New Roman" w:eastAsia="Times New Roman" w:hAnsi="Times New Roman" w:cs="Times New Roman"/>
+          <w:sz w:val="24"/>
+          <w:szCs w:val="24"/>
+        </w:rPr>
+        <w:t xml:space="preserve">groundwater </w:t>
+      </w:r>
+      <w:del w:id="128" w:author="HILARY A DUGAN" w:date="2017-03-31T20:34:00Z">
+        <w:r>
+          <w:rPr>
+            <w:rFonts w:ascii="Times New Roman" w:eastAsia="Times New Roman" w:hAnsi="Times New Roman" w:cs="Times New Roman"/>
+            <w:sz w:val="24"/>
+            <w:szCs w:val="24"/>
+          </w:rPr>
+          <w:delText xml:space="preserve">volume </w:delText>
+        </w:r>
+      </w:del>
+      <w:ins w:id="129" w:author="HILARY A DUGAN" w:date="2017-03-31T20:34:00Z">
+        <w:r>
+          <w:rPr>
+            <w:rFonts w:ascii="Times New Roman" w:eastAsia="Times New Roman" w:hAnsi="Times New Roman" w:cs="Times New Roman"/>
+            <w:sz w:val="24"/>
+            <w:szCs w:val="24"/>
+          </w:rPr>
+          <w:t>discharge</w:t>
+        </w:r>
+        <w:r>
+          <w:rPr>
+            <w:rFonts w:ascii="Times New Roman" w:eastAsia="Times New Roman" w:hAnsi="Times New Roman" w:cs="Times New Roman"/>
+            <w:sz w:val="24"/>
+            <w:szCs w:val="24"/>
+          </w:rPr>
+          <w:t xml:space="preserve"> </w:t>
+        </w:r>
+      </w:ins>
+      <w:r>
+        <w:rPr>
+          <w:rFonts w:ascii="Times New Roman" w:eastAsia="Times New Roman" w:hAnsi="Times New Roman" w:cs="Times New Roman"/>
+          <w:sz w:val="24"/>
+          <w:szCs w:val="24"/>
+        </w:rPr>
+        <w:t xml:space="preserve">and OC concentration data are rare and difficult to estimate (Hanson et al. 2014). </w:t>
+      </w:r>
+      <w:del w:id="130" w:author="HILARY A DUGAN" w:date="2017-03-31T20:31:00Z">
+        <w:r>
+          <w:rPr>
+            <w:rFonts w:ascii="Times New Roman" w:eastAsia="Times New Roman" w:hAnsi="Times New Roman" w:cs="Times New Roman"/>
+            <w:sz w:val="24"/>
+            <w:szCs w:val="24"/>
+          </w:rPr>
+          <w:delText xml:space="preserve">In lakes without </w:delText>
+        </w:r>
+      </w:del>
+      <w:del w:id="131" w:author="HILARY A DUGAN" w:date="2017-03-31T20:28:00Z">
+        <w:r>
+          <w:rPr>
+            <w:rFonts w:ascii="Times New Roman" w:eastAsia="Times New Roman" w:hAnsi="Times New Roman" w:cs="Times New Roman"/>
+            <w:sz w:val="24"/>
+            <w:szCs w:val="24"/>
+          </w:rPr>
+          <w:delText>permanent tributaries</w:delText>
+        </w:r>
+      </w:del>
+      <w:del w:id="132" w:author="HILARY A DUGAN" w:date="2017-03-31T20:31:00Z">
+        <w:r>
+          <w:rPr>
+            <w:rFonts w:ascii="Times New Roman" w:eastAsia="Times New Roman" w:hAnsi="Times New Roman" w:cs="Times New Roman"/>
+            <w:sz w:val="24"/>
+            <w:szCs w:val="24"/>
+          </w:rPr>
+          <w:delText xml:space="preserve">, groundwater </w:delText>
+        </w:r>
+      </w:del>
+      <w:del w:id="133" w:author="HILARY A DUGAN" w:date="2017-03-31T20:28:00Z">
+        <w:r>
+          <w:rPr>
+            <w:rFonts w:ascii="Times New Roman" w:eastAsia="Times New Roman" w:hAnsi="Times New Roman" w:cs="Times New Roman"/>
+            <w:sz w:val="24"/>
+            <w:szCs w:val="24"/>
+          </w:rPr>
+          <w:delText xml:space="preserve">may </w:delText>
+        </w:r>
+      </w:del>
+      <w:del w:id="134" w:author="HILARY A DUGAN" w:date="2017-03-31T20:31:00Z">
+        <w:r>
+          <w:rPr>
+            <w:rFonts w:ascii="Times New Roman" w:eastAsia="Times New Roman" w:hAnsi="Times New Roman" w:cs="Times New Roman"/>
+            <w:sz w:val="24"/>
+            <w:szCs w:val="24"/>
+          </w:rPr>
+          <w:delText xml:space="preserve">be the dominant </w:delText>
+        </w:r>
+      </w:del>
+      <w:del w:id="135" w:author="HILARY A DUGAN" w:date="2017-03-31T20:28:00Z">
+        <w:r>
+          <w:rPr>
+            <w:rFonts w:ascii="Times New Roman" w:eastAsia="Times New Roman" w:hAnsi="Times New Roman" w:cs="Times New Roman"/>
+            <w:sz w:val="24"/>
+            <w:szCs w:val="24"/>
+          </w:rPr>
+          <w:delText xml:space="preserve">source of </w:delText>
+        </w:r>
+      </w:del>
+      <w:del w:id="136" w:author="HILARY A DUGAN" w:date="2017-03-31T20:31:00Z">
+        <w:r>
+          <w:rPr>
+            <w:rFonts w:ascii="Times New Roman" w:eastAsia="Times New Roman" w:hAnsi="Times New Roman" w:cs="Times New Roman"/>
+            <w:sz w:val="24"/>
+            <w:szCs w:val="24"/>
+          </w:rPr>
+          <w:delText xml:space="preserve">hydrological input (e.g., Gaiser et al. 2009). </w:delText>
+        </w:r>
+      </w:del>
+      <w:ins w:id="137" w:author="HILARY A DUGAN" w:date="2017-03-31T20:28:00Z">
+        <w:r>
+          <w:rPr>
+            <w:rFonts w:ascii="Times New Roman" w:eastAsia="Times New Roman" w:hAnsi="Times New Roman" w:cs="Times New Roman"/>
+            <w:sz w:val="24"/>
+            <w:szCs w:val="24"/>
+          </w:rPr>
+          <w:t>OC i</w:t>
+        </w:r>
+      </w:ins>
+      <w:del w:id="138" w:author="HILARY A DUGAN" w:date="2017-03-31T20:28:00Z">
+        <w:r>
+          <w:rPr>
+            <w:rFonts w:ascii="Times New Roman" w:eastAsia="Times New Roman" w:hAnsi="Times New Roman" w:cs="Times New Roman"/>
+            <w:sz w:val="24"/>
+            <w:szCs w:val="24"/>
+          </w:rPr>
+          <w:delText>I</w:delText>
+        </w:r>
+      </w:del>
+      <w:r>
+        <w:rPr>
+          <w:rFonts w:ascii="Times New Roman" w:eastAsia="Times New Roman" w:hAnsi="Times New Roman" w:cs="Times New Roman"/>
+          <w:sz w:val="24"/>
+          <w:szCs w:val="24"/>
+        </w:rPr>
+        <w:t xml:space="preserve">nputs from </w:t>
       </w:r>
       <w:proofErr w:type="spellStart"/>
       <w:r>
@@ -3902,7 +4468,7 @@
           <w:sz w:val="24"/>
           <w:szCs w:val="24"/>
         </w:rPr>
-        <w:t>Gaiser</w:t>
+        <w:t>litterfall</w:t>
       </w:r>
       <w:proofErr w:type="spellEnd"/>
       <w:r>
@@ -3911,25 +4477,117 @@
           <w:sz w:val="24"/>
           <w:szCs w:val="24"/>
         </w:rPr>
-        <w:t xml:space="preserve"> et al. 2009). Inputs from </w:t>
-      </w:r>
-      <w:proofErr w:type="spellStart"/>
-      <w:r>
-        <w:rPr>
-          <w:rFonts w:ascii="Times New Roman" w:eastAsia="Times New Roman" w:hAnsi="Times New Roman" w:cs="Times New Roman"/>
-          <w:sz w:val="24"/>
-          <w:szCs w:val="24"/>
-        </w:rPr>
-        <w:t>litterfall</w:t>
-      </w:r>
-      <w:proofErr w:type="spellEnd"/>
-      <w:r>
-        <w:rPr>
-          <w:rFonts w:ascii="Times New Roman" w:eastAsia="Times New Roman" w:hAnsi="Times New Roman" w:cs="Times New Roman"/>
-          <w:sz w:val="24"/>
-          <w:szCs w:val="24"/>
-        </w:rPr>
-        <w:t>, direct-fall precipitation and atmospheric deposition are generally small and have been estimated as a function of static load parameters and lak</w:t>
+        <w:t xml:space="preserve">, </w:t>
+      </w:r>
+      <w:del w:id="139" w:author="HILARY A DUGAN" w:date="2017-03-31T20:28:00Z">
+        <w:r>
+          <w:rPr>
+            <w:rFonts w:ascii="Times New Roman" w:eastAsia="Times New Roman" w:hAnsi="Times New Roman" w:cs="Times New Roman"/>
+            <w:sz w:val="24"/>
+            <w:szCs w:val="24"/>
+          </w:rPr>
+          <w:delText>direct-fall precipitation and</w:delText>
+        </w:r>
+      </w:del>
+      <w:ins w:id="140" w:author="HILARY A DUGAN" w:date="2017-03-31T20:28:00Z">
+        <w:r>
+          <w:rPr>
+            <w:rFonts w:ascii="Times New Roman" w:eastAsia="Times New Roman" w:hAnsi="Times New Roman" w:cs="Times New Roman"/>
+            <w:sz w:val="24"/>
+            <w:szCs w:val="24"/>
+          </w:rPr>
+          <w:t>and wet and dry</w:t>
+        </w:r>
+      </w:ins>
+      <w:r>
+        <w:rPr>
+          <w:rFonts w:ascii="Times New Roman" w:eastAsia="Times New Roman" w:hAnsi="Times New Roman" w:cs="Times New Roman"/>
+          <w:sz w:val="24"/>
+          <w:szCs w:val="24"/>
+        </w:rPr>
+        <w:t xml:space="preserve"> atmospheric deposition are </w:t>
+      </w:r>
+      <w:del w:id="141" w:author="HILARY A DUGAN" w:date="2017-03-31T20:33:00Z">
+        <w:r>
+          <w:rPr>
+            <w:rFonts w:ascii="Times New Roman" w:eastAsia="Times New Roman" w:hAnsi="Times New Roman" w:cs="Times New Roman"/>
+            <w:sz w:val="24"/>
+            <w:szCs w:val="24"/>
+          </w:rPr>
+          <w:delText xml:space="preserve">generally </w:delText>
+        </w:r>
+      </w:del>
+      <w:ins w:id="142" w:author="HILARY A DUGAN" w:date="2017-03-31T20:33:00Z">
+        <w:r>
+          <w:rPr>
+            <w:rFonts w:ascii="Times New Roman" w:eastAsia="Times New Roman" w:hAnsi="Times New Roman" w:cs="Times New Roman"/>
+            <w:sz w:val="24"/>
+            <w:szCs w:val="24"/>
+          </w:rPr>
+          <w:t>typically</w:t>
+        </w:r>
+        <w:r>
+          <w:rPr>
+            <w:rFonts w:ascii="Times New Roman" w:eastAsia="Times New Roman" w:hAnsi="Times New Roman" w:cs="Times New Roman"/>
+            <w:sz w:val="24"/>
+            <w:szCs w:val="24"/>
+          </w:rPr>
+          <w:t xml:space="preserve"> </w:t>
+        </w:r>
+      </w:ins>
+      <w:r>
+        <w:rPr>
+          <w:rFonts w:ascii="Times New Roman" w:eastAsia="Times New Roman" w:hAnsi="Times New Roman" w:cs="Times New Roman"/>
+          <w:sz w:val="24"/>
+          <w:szCs w:val="24"/>
+        </w:rPr>
+        <w:t xml:space="preserve">small and </w:t>
+      </w:r>
+      <w:ins w:id="143" w:author="HILARY A DUGAN" w:date="2017-03-31T20:29:00Z">
+        <w:r>
+          <w:rPr>
+            <w:rFonts w:ascii="Times New Roman" w:eastAsia="Times New Roman" w:hAnsi="Times New Roman" w:cs="Times New Roman"/>
+            <w:sz w:val="24"/>
+            <w:szCs w:val="24"/>
+          </w:rPr>
+          <w:t xml:space="preserve">are generally </w:t>
+        </w:r>
+      </w:ins>
+      <w:del w:id="144" w:author="HILARY A DUGAN" w:date="2017-03-31T20:29:00Z">
+        <w:r>
+          <w:rPr>
+            <w:rFonts w:ascii="Times New Roman" w:eastAsia="Times New Roman" w:hAnsi="Times New Roman" w:cs="Times New Roman"/>
+            <w:sz w:val="24"/>
+            <w:szCs w:val="24"/>
+          </w:rPr>
+          <w:delText xml:space="preserve">have been </w:delText>
+        </w:r>
+      </w:del>
+      <w:r>
+        <w:rPr>
+          <w:rFonts w:ascii="Times New Roman" w:eastAsia="Times New Roman" w:hAnsi="Times New Roman" w:cs="Times New Roman"/>
+          <w:sz w:val="24"/>
+          <w:szCs w:val="24"/>
+        </w:rPr>
+        <w:t xml:space="preserve">estimated as a function of </w:t>
+      </w:r>
+      <w:del w:id="145" w:author="HILARY A DUGAN" w:date="2017-03-31T20:29:00Z">
+        <w:r>
+          <w:rPr>
+            <w:rFonts w:ascii="Times New Roman" w:eastAsia="Times New Roman" w:hAnsi="Times New Roman" w:cs="Times New Roman"/>
+            <w:sz w:val="24"/>
+            <w:szCs w:val="24"/>
+          </w:rPr>
+          <w:delText xml:space="preserve">static </w:delText>
+        </w:r>
+      </w:del>
+      <w:r>
+        <w:rPr>
+          <w:rFonts w:ascii="Times New Roman" w:eastAsia="Times New Roman" w:hAnsi="Times New Roman" w:cs="Times New Roman"/>
+          <w:sz w:val="24"/>
+          <w:szCs w:val="24"/>
+        </w:rPr>
+        <w:t>load parameters and lak</w:t>
       </w:r>
       <w:r>
         <w:rPr>
@@ -3960,8 +4618,8 @@
           <w:szCs w:val="24"/>
         </w:rPr>
       </w:pPr>
-      <w:bookmarkStart w:id="100" w:name="_z80hadduisff" w:colFirst="0" w:colLast="0"/>
-      <w:bookmarkEnd w:id="100"/>
+      <w:bookmarkStart w:id="146" w:name="_z80hadduisff" w:colFirst="0" w:colLast="0"/>
+      <w:bookmarkEnd w:id="146"/>
       <w:r>
         <w:rPr>
           <w:rFonts w:ascii="Times New Roman" w:eastAsia="Times New Roman" w:hAnsi="Times New Roman" w:cs="Times New Roman"/>
@@ -3988,9 +4646,151 @@
           <w:sz w:val="24"/>
           <w:szCs w:val="24"/>
         </w:rPr>
-        <w:t xml:space="preserve">Autochthonous OC is produced as a function of gross primary production (GPP) and autotrophic and heterotrophic respiration. These processes vary as a function of nutrient inputs and seasonal, ambient lake conditions. DOC supports a significant fraction of respiration in most lakes, affirming the importance of accounting for food web relationships and their effects on lake OC budgets (Cole et al. 2000). Similar to surface and groundwater inflows, GPP and respiration are commonly ignored in OC budgets </w:t>
-      </w:r>
-      <w:commentRangeStart w:id="101"/>
+        <w:t xml:space="preserve">Autochthonous OC is </w:t>
+      </w:r>
+      <w:del w:id="147" w:author="HILARY A DUGAN" w:date="2017-03-31T21:08:00Z">
+        <w:r>
+          <w:rPr>
+            <w:rFonts w:ascii="Times New Roman" w:eastAsia="Times New Roman" w:hAnsi="Times New Roman" w:cs="Times New Roman"/>
+            <w:sz w:val="24"/>
+            <w:szCs w:val="24"/>
+          </w:rPr>
+          <w:delText xml:space="preserve">produced </w:delText>
+        </w:r>
+      </w:del>
+      <w:ins w:id="148" w:author="HILARY A DUGAN" w:date="2017-03-31T21:08:00Z">
+        <w:r>
+          <w:rPr>
+            <w:rFonts w:ascii="Times New Roman" w:eastAsia="Times New Roman" w:hAnsi="Times New Roman" w:cs="Times New Roman"/>
+            <w:sz w:val="24"/>
+            <w:szCs w:val="24"/>
+          </w:rPr>
+          <w:t>derived</w:t>
+        </w:r>
+        <w:r>
+          <w:rPr>
+            <w:rFonts w:ascii="Times New Roman" w:eastAsia="Times New Roman" w:hAnsi="Times New Roman" w:cs="Times New Roman"/>
+            <w:sz w:val="24"/>
+            <w:szCs w:val="24"/>
+          </w:rPr>
+          <w:t xml:space="preserve"> </w:t>
+        </w:r>
+      </w:ins>
+      <w:ins w:id="149" w:author="HILARY A DUGAN" w:date="2017-03-31T21:05:00Z">
+        <w:r>
+          <w:rPr>
+            <w:rFonts w:ascii="Times New Roman" w:eastAsia="Times New Roman" w:hAnsi="Times New Roman" w:cs="Times New Roman"/>
+            <w:sz w:val="24"/>
+            <w:szCs w:val="24"/>
+          </w:rPr>
+          <w:t>within a lake by primary producers</w:t>
+        </w:r>
+      </w:ins>
+      <w:ins w:id="150" w:author="HILARY A DUGAN" w:date="2017-03-31T21:06:00Z">
+        <w:r>
+          <w:rPr>
+            <w:rFonts w:ascii="Times New Roman" w:eastAsia="Times New Roman" w:hAnsi="Times New Roman" w:cs="Times New Roman"/>
+            <w:sz w:val="24"/>
+            <w:szCs w:val="24"/>
+          </w:rPr>
+          <w:t xml:space="preserve"> through photosynthesis</w:t>
+        </w:r>
+      </w:ins>
+      <w:ins w:id="151" w:author="HILARY A DUGAN" w:date="2017-03-31T21:05:00Z">
+        <w:r>
+          <w:rPr>
+            <w:rFonts w:ascii="Times New Roman" w:eastAsia="Times New Roman" w:hAnsi="Times New Roman" w:cs="Times New Roman"/>
+            <w:sz w:val="24"/>
+            <w:szCs w:val="24"/>
+          </w:rPr>
+          <w:t xml:space="preserve">. </w:t>
+        </w:r>
+      </w:ins>
+      <w:ins w:id="152" w:author="HILARY A DUGAN" w:date="2017-03-31T21:06:00Z">
+        <w:r>
+          <w:rPr>
+            <w:rFonts w:ascii="Times New Roman" w:eastAsia="Times New Roman" w:hAnsi="Times New Roman" w:cs="Times New Roman"/>
+            <w:sz w:val="24"/>
+            <w:szCs w:val="24"/>
+          </w:rPr>
+          <w:t xml:space="preserve">Net primary production (NPP) is measured as the difference of </w:t>
+        </w:r>
+      </w:ins>
+      <w:del w:id="153" w:author="HILARY A DUGAN" w:date="2017-03-31T21:06:00Z">
+        <w:r>
+          <w:rPr>
+            <w:rFonts w:ascii="Times New Roman" w:eastAsia="Times New Roman" w:hAnsi="Times New Roman" w:cs="Times New Roman"/>
+            <w:sz w:val="24"/>
+            <w:szCs w:val="24"/>
+          </w:rPr>
+          <w:delText xml:space="preserve">as a function of </w:delText>
+        </w:r>
+      </w:del>
+      <w:r>
+        <w:rPr>
+          <w:rFonts w:ascii="Times New Roman" w:eastAsia="Times New Roman" w:hAnsi="Times New Roman" w:cs="Times New Roman"/>
+          <w:sz w:val="24"/>
+          <w:szCs w:val="24"/>
+        </w:rPr>
+        <w:t>gross primary production (GPP) and autotrophic and heterotrophic respiration</w:t>
+      </w:r>
+      <w:ins w:id="154" w:author="HILARY A DUGAN" w:date="2017-03-31T21:08:00Z">
+        <w:r>
+          <w:rPr>
+            <w:rFonts w:ascii="Times New Roman" w:eastAsia="Times New Roman" w:hAnsi="Times New Roman" w:cs="Times New Roman"/>
+            <w:sz w:val="24"/>
+            <w:szCs w:val="24"/>
+          </w:rPr>
+          <w:t>, and rates vary as a function of nutrient availability and temperature (citations)</w:t>
+        </w:r>
+      </w:ins>
+      <w:r>
+        <w:rPr>
+          <w:rFonts w:ascii="Times New Roman" w:eastAsia="Times New Roman" w:hAnsi="Times New Roman" w:cs="Times New Roman"/>
+          <w:sz w:val="24"/>
+          <w:szCs w:val="24"/>
+        </w:rPr>
+        <w:t xml:space="preserve">. </w:t>
+      </w:r>
+      <w:del w:id="155" w:author="HILARY A DUGAN" w:date="2017-03-31T21:07:00Z">
+        <w:r>
+          <w:rPr>
+            <w:rFonts w:ascii="Times New Roman" w:eastAsia="Times New Roman" w:hAnsi="Times New Roman" w:cs="Times New Roman"/>
+            <w:sz w:val="24"/>
+            <w:szCs w:val="24"/>
+          </w:rPr>
+          <w:delText>These processes vary</w:delText>
+        </w:r>
+      </w:del>
+      <w:del w:id="156" w:author="HILARY A DUGAN" w:date="2017-03-31T21:08:00Z">
+        <w:r>
+          <w:rPr>
+            <w:rFonts w:ascii="Times New Roman" w:eastAsia="Times New Roman" w:hAnsi="Times New Roman" w:cs="Times New Roman"/>
+            <w:sz w:val="24"/>
+            <w:szCs w:val="24"/>
+          </w:rPr>
+          <w:delText xml:space="preserve"> as a function of nutrient inputs and seasonal, ambient lake conditions. </w:delText>
+        </w:r>
+      </w:del>
+      <w:r>
+        <w:rPr>
+          <w:rFonts w:ascii="Times New Roman" w:eastAsia="Times New Roman" w:hAnsi="Times New Roman" w:cs="Times New Roman"/>
+          <w:sz w:val="24"/>
+          <w:szCs w:val="24"/>
+        </w:rPr>
+        <w:t>DOC supports a significant fraction of respiration in most lakes, affirming the importance of accounting for food web relationships and their effects on lake OC budgets (Cole et al. 2000). Similar to surface and groundwater inflow</w:t>
+      </w:r>
+      <w:bookmarkStart w:id="157" w:name="_GoBack"/>
+      <w:bookmarkEnd w:id="157"/>
+      <w:r>
+        <w:rPr>
+          <w:rFonts w:ascii="Times New Roman" w:eastAsia="Times New Roman" w:hAnsi="Times New Roman" w:cs="Times New Roman"/>
+          <w:sz w:val="24"/>
+          <w:szCs w:val="24"/>
+        </w:rPr>
+        <w:t xml:space="preserve">s, GPP and respiration are commonly ignored in OC budgets </w:t>
+      </w:r>
+      <w:commentRangeStart w:id="158"/>
       <w:r>
         <w:rPr>
           <w:rFonts w:ascii="Times New Roman" w:eastAsia="Times New Roman" w:hAnsi="Times New Roman" w:cs="Times New Roman"/>
@@ -3999,9 +4799,9 @@
         </w:rPr>
         <w:t>owing to data limitations</w:t>
       </w:r>
-      <w:commentRangeEnd w:id="101"/>
-      <w:r>
-        <w:commentReference w:id="101"/>
+      <w:commentRangeEnd w:id="158"/>
+      <w:r>
+        <w:commentReference w:id="158"/>
       </w:r>
       <w:r>
         <w:rPr>
@@ -4110,7 +4910,7 @@
           <w:szCs w:val="24"/>
         </w:rPr>
       </w:pPr>
-      <w:del w:id="102" w:author="HILARY A DUGAN" w:date="2017-03-31T16:39:00Z">
+      <w:del w:id="159" w:author="HILARY A DUGAN" w:date="2017-03-31T16:39:00Z">
         <w:r>
           <w:rPr>
             <w:rFonts w:ascii="Times New Roman" w:eastAsia="Times New Roman" w:hAnsi="Times New Roman" w:cs="Times New Roman"/>
@@ -4121,7 +4921,7 @@
           <w:delText>Other fluxes</w:delText>
         </w:r>
       </w:del>
-      <w:ins w:id="103" w:author="HILARY A DUGAN" w:date="2017-03-31T16:39:00Z">
+      <w:ins w:id="160" w:author="HILARY A DUGAN" w:date="2017-03-31T16:39:00Z">
         <w:r>
           <w:rPr>
             <w:rFonts w:ascii="Times New Roman" w:eastAsia="Times New Roman" w:hAnsi="Times New Roman" w:cs="Times New Roman"/>
@@ -4187,26 +4987,14 @@
         </w:rPr>
         <w:t xml:space="preserve"> et al. 2009). </w:t>
       </w:r>
-      <w:commentRangeStart w:id="104"/>
-      <w:r>
-        <w:rPr>
-          <w:rFonts w:ascii="Times New Roman" w:eastAsia="Times New Roman" w:hAnsi="Times New Roman" w:cs="Times New Roman"/>
-          <w:sz w:val="24"/>
-          <w:szCs w:val="24"/>
-        </w:rPr>
-        <w:t>Permanent OC burial in lakes is a product of in-lake POC concentrations, POC particle sizes and associated settling rates, sediment particle size and density that affect resuspension, lake hydrodynamics that affect settling rates and resuspension and benthic biogeochemistry (citations to be added).</w:t>
-      </w:r>
-      <w:commentRangeEnd w:id="104"/>
-      <w:r>
-        <w:commentReference w:id="104"/>
-      </w:r>
-      <w:r>
-        <w:rPr>
-          <w:rFonts w:ascii="Times New Roman" w:eastAsia="Times New Roman" w:hAnsi="Times New Roman" w:cs="Times New Roman"/>
-          <w:sz w:val="24"/>
-          <w:szCs w:val="24"/>
-        </w:rPr>
-        <w:t xml:space="preserve"> The complexity associated with modeling each of these </w:t>
+      <w:commentRangeStart w:id="161"/>
+      <w:r>
+        <w:rPr>
+          <w:rFonts w:ascii="Times New Roman" w:eastAsia="Times New Roman" w:hAnsi="Times New Roman" w:cs="Times New Roman"/>
+          <w:sz w:val="24"/>
+          <w:szCs w:val="24"/>
+        </w:rPr>
+        <w:t xml:space="preserve">Permanent OC burial in lakes is a product of in-lake POC concentrations, POC particle sizes and associated settling rates, sediment particle size and density that affect resuspension, lake hydrodynamics that affect settling rates and resuspension and benthic </w:t>
       </w:r>
       <w:r>
         <w:rPr>
@@ -4215,7 +5003,19 @@
           <w:szCs w:val="24"/>
         </w:rPr>
         <w:lastRenderedPageBreak/>
-        <w:t>mechanisms cannot be well represented in a single-node model; uncertainties associated with each mechanism would likely yield questionable results. Methods for estimating sediment accumulation rates are diverse and have commonly included functions based on lake area, particularly for studies containing a large number of lakes (</w:t>
+        <w:t>biogeochemistry (citations to be added).</w:t>
+      </w:r>
+      <w:commentRangeEnd w:id="161"/>
+      <w:r>
+        <w:commentReference w:id="161"/>
+      </w:r>
+      <w:r>
+        <w:rPr>
+          <w:rFonts w:ascii="Times New Roman" w:eastAsia="Times New Roman" w:hAnsi="Times New Roman" w:cs="Times New Roman"/>
+          <w:sz w:val="24"/>
+          <w:szCs w:val="24"/>
+        </w:rPr>
+        <w:t xml:space="preserve"> The complexity associated with modeling each of these mechanisms cannot be well represented in a single-node model; uncertainties associated with each mechanism would likely yield questionable results. Methods for estimating sediment accumulation rates are diverse and have commonly included functions based on lake area, particularly for studies containing a large number of lakes (</w:t>
       </w:r>
       <w:proofErr w:type="spellStart"/>
       <w:r>
@@ -4360,7 +5160,7 @@
         </w:rPr>
         <w:t xml:space="preserve"> inputs to other aquatic ecosystems including lakes and therefore play an important role in landscape carbon cycling (Kling et al. 2000). </w:t>
       </w:r>
-      <w:commentRangeStart w:id="105"/>
+      <w:commentRangeStart w:id="162"/>
       <w:r>
         <w:rPr>
           <w:rFonts w:ascii="Times New Roman" w:eastAsia="Times New Roman" w:hAnsi="Times New Roman" w:cs="Times New Roman"/>
@@ -4369,9 +5169,9 @@
         </w:rPr>
         <w:t>A small amount of water</w:t>
       </w:r>
-      <w:commentRangeEnd w:id="105"/>
-      <w:r>
-        <w:commentReference w:id="105"/>
+      <w:commentRangeEnd w:id="162"/>
+      <w:r>
+        <w:commentReference w:id="162"/>
       </w:r>
       <w:r>
         <w:rPr>
@@ -4428,8 +5228,8 @@
           <w:szCs w:val="24"/>
         </w:rPr>
       </w:pPr>
-      <w:bookmarkStart w:id="106" w:name="_hwd1sfdwl8es" w:colFirst="0" w:colLast="0"/>
-      <w:bookmarkEnd w:id="106"/>
+      <w:bookmarkStart w:id="163" w:name="_hwd1sfdwl8es" w:colFirst="0" w:colLast="0"/>
+      <w:bookmarkEnd w:id="163"/>
       <w:r>
         <w:rPr>
           <w:rFonts w:ascii="Times New Roman" w:eastAsia="Times New Roman" w:hAnsi="Times New Roman" w:cs="Times New Roman"/>
@@ -4526,8 +5326,8 @@
           <w:szCs w:val="24"/>
         </w:rPr>
       </w:pPr>
-      <w:bookmarkStart w:id="107" w:name="_d5wy3t4llow9" w:colFirst="0" w:colLast="0"/>
-      <w:bookmarkEnd w:id="107"/>
+      <w:bookmarkStart w:id="164" w:name="_d5wy3t4llow9" w:colFirst="0" w:colLast="0"/>
+      <w:bookmarkEnd w:id="164"/>
       <w:r>
         <w:rPr>
           <w:rFonts w:ascii="Times New Roman" w:eastAsia="Times New Roman" w:hAnsi="Times New Roman" w:cs="Times New Roman"/>
@@ -4550,8 +5350,8 @@
           <w:szCs w:val="24"/>
         </w:rPr>
       </w:pPr>
-      <w:bookmarkStart w:id="108" w:name="_hvnmkjqwqiaq" w:colFirst="0" w:colLast="0"/>
-      <w:bookmarkEnd w:id="108"/>
+      <w:bookmarkStart w:id="165" w:name="_hvnmkjqwqiaq" w:colFirst="0" w:colLast="0"/>
+      <w:bookmarkEnd w:id="165"/>
       <w:r>
         <w:rPr>
           <w:rFonts w:ascii="Times New Roman" w:eastAsia="Times New Roman" w:hAnsi="Times New Roman" w:cs="Times New Roman"/>
@@ -4716,8 +5516,8 @@
         </w:rPr>
         <w:t xml:space="preserve"> </w:t>
       </w:r>
-      <w:bookmarkStart w:id="109" w:name="_zhqmebn7y8o8" w:colFirst="0" w:colLast="0"/>
-      <w:bookmarkEnd w:id="109"/>
+      <w:bookmarkStart w:id="166" w:name="_zhqmebn7y8o8" w:colFirst="0" w:colLast="0"/>
+      <w:bookmarkEnd w:id="166"/>
     </w:p>
     <w:p>
       <w:pPr>
@@ -4729,7 +5529,7 @@
           <w:szCs w:val="24"/>
         </w:rPr>
       </w:pPr>
-      <w:commentRangeStart w:id="110"/>
+      <w:commentRangeStart w:id="167"/>
       <w:r>
         <w:rPr>
           <w:rFonts w:ascii="Times New Roman" w:eastAsia="Times New Roman" w:hAnsi="Times New Roman" w:cs="Times New Roman"/>
@@ -4739,9 +5539,9 @@
         </w:rPr>
         <w:t>General model approach</w:t>
       </w:r>
-      <w:commentRangeEnd w:id="110"/>
-      <w:r>
-        <w:commentReference w:id="110"/>
+      <w:commentRangeEnd w:id="167"/>
+      <w:r>
+        <w:commentReference w:id="167"/>
       </w:r>
     </w:p>
     <w:p>
@@ -4854,8 +5654,8 @@
           <w:szCs w:val="24"/>
         </w:rPr>
       </w:pPr>
-      <w:bookmarkStart w:id="111" w:name="_e3qajp1968u" w:colFirst="0" w:colLast="0"/>
-      <w:bookmarkEnd w:id="111"/>
+      <w:bookmarkStart w:id="168" w:name="_e3qajp1968u" w:colFirst="0" w:colLast="0"/>
+      <w:bookmarkEnd w:id="168"/>
       <w:proofErr w:type="spellStart"/>
       <w:r>
         <w:rPr>
@@ -5460,8 +6260,8 @@
           <w:szCs w:val="24"/>
         </w:rPr>
       </w:pPr>
-      <w:bookmarkStart w:id="112" w:name="_6mc5pfc13zyv" w:colFirst="0" w:colLast="0"/>
-      <w:bookmarkEnd w:id="112"/>
+      <w:bookmarkStart w:id="169" w:name="_6mc5pfc13zyv" w:colFirst="0" w:colLast="0"/>
+      <w:bookmarkEnd w:id="169"/>
       <w:r>
         <w:rPr>
           <w:rFonts w:ascii="Times New Roman" w:eastAsia="Times New Roman" w:hAnsi="Times New Roman" w:cs="Times New Roman"/>
@@ -6168,7 +6968,7 @@
         </w:rPr>
         <w:t xml:space="preserve"> in lakes (</w:t>
       </w:r>
-      <w:commentRangeStart w:id="113"/>
+      <w:commentRangeStart w:id="170"/>
       <w:r>
         <w:rPr>
           <w:rFonts w:ascii="Times New Roman" w:eastAsia="Times New Roman" w:hAnsi="Times New Roman" w:cs="Times New Roman"/>
@@ -6177,12 +6977,12 @@
         </w:rPr>
         <w:t>add some citations</w:t>
       </w:r>
-      <w:commentRangeEnd w:id="113"/>
+      <w:commentRangeEnd w:id="170"/>
       <w:r>
         <w:rPr>
           <w:rStyle w:val="CommentReference"/>
         </w:rPr>
-        <w:commentReference w:id="113"/>
+        <w:commentReference w:id="170"/>
       </w:r>
       <w:r>
         <w:rPr>
@@ -6241,8 +7041,8 @@
           <w:szCs w:val="24"/>
         </w:rPr>
       </w:pPr>
-      <w:bookmarkStart w:id="114" w:name="_ny5h27mmaq7k" w:colFirst="0" w:colLast="0"/>
-      <w:bookmarkEnd w:id="114"/>
+      <w:bookmarkStart w:id="171" w:name="_ny5h27mmaq7k" w:colFirst="0" w:colLast="0"/>
+      <w:bookmarkEnd w:id="171"/>
       <w:r>
         <w:rPr>
           <w:rFonts w:ascii="Times New Roman" w:eastAsia="Times New Roman" w:hAnsi="Times New Roman" w:cs="Times New Roman"/>
@@ -6457,7 +7257,7 @@
         </w:rPr>
         <w:t xml:space="preserve"> and </w:t>
       </w:r>
-      <w:commentRangeStart w:id="115"/>
+      <w:commentRangeStart w:id="172"/>
       <w:r>
         <w:rPr>
           <w:rFonts w:ascii="Times New Roman" w:eastAsia="Times New Roman" w:hAnsi="Times New Roman" w:cs="Times New Roman"/>
@@ -6466,9 +7266,9 @@
         </w:rPr>
         <w:t>resuspension estimates</w:t>
       </w:r>
-      <w:commentRangeEnd w:id="115"/>
-      <w:r>
-        <w:commentReference w:id="115"/>
+      <w:commentRangeEnd w:id="172"/>
+      <w:r>
+        <w:commentReference w:id="172"/>
       </w:r>
       <w:r>
         <w:rPr>
@@ -6491,8 +7291,8 @@
           <w:szCs w:val="24"/>
         </w:rPr>
       </w:pPr>
-      <w:bookmarkStart w:id="116" w:name="_l03fr54i2e0u" w:colFirst="0" w:colLast="0"/>
-      <w:bookmarkEnd w:id="116"/>
+      <w:bookmarkStart w:id="173" w:name="_l03fr54i2e0u" w:colFirst="0" w:colLast="0"/>
+      <w:bookmarkEnd w:id="173"/>
       <w:r>
         <w:rPr>
           <w:rFonts w:ascii="Times New Roman" w:eastAsia="Times New Roman" w:hAnsi="Times New Roman" w:cs="Times New Roman"/>
@@ -6556,7 +7356,7 @@
         </w:rPr>
         <w:t xml:space="preserve"> (atmospheric flux rate) was calculated as </w:t>
       </w:r>
-      <w:commentRangeStart w:id="117"/>
+      <w:commentRangeStart w:id="174"/>
       <w:r>
         <w:rPr>
           <w:rFonts w:ascii="Times New Roman" w:eastAsia="Times New Roman" w:hAnsi="Times New Roman" w:cs="Times New Roman"/>
@@ -6565,9 +7365,9 @@
         </w:rPr>
         <w:t>k</w:t>
       </w:r>
-      <w:commentRangeEnd w:id="117"/>
-      <w:r>
-        <w:commentReference w:id="117"/>
+      <w:commentRangeEnd w:id="174"/>
+      <w:r>
+        <w:commentReference w:id="174"/>
       </w:r>
       <w:r>
         <w:rPr>
@@ -7001,8 +7801,8 @@
           <w:szCs w:val="24"/>
         </w:rPr>
       </w:pPr>
-      <w:bookmarkStart w:id="118" w:name="_ocy0aysirc6j" w:colFirst="0" w:colLast="0"/>
-      <w:bookmarkEnd w:id="118"/>
+      <w:bookmarkStart w:id="175" w:name="_ocy0aysirc6j" w:colFirst="0" w:colLast="0"/>
+      <w:bookmarkEnd w:id="175"/>
       <w:r>
         <w:rPr>
           <w:rFonts w:ascii="Times New Roman" w:eastAsia="Times New Roman" w:hAnsi="Times New Roman" w:cs="Times New Roman"/>
@@ -7025,8 +7825,8 @@
           <w:szCs w:val="24"/>
         </w:rPr>
       </w:pPr>
-      <w:bookmarkStart w:id="119" w:name="_5q3azwjwpxro" w:colFirst="0" w:colLast="0"/>
-      <w:bookmarkEnd w:id="119"/>
+      <w:bookmarkStart w:id="176" w:name="_5q3azwjwpxro" w:colFirst="0" w:colLast="0"/>
+      <w:bookmarkEnd w:id="176"/>
       <w:r>
         <w:rPr>
           <w:rFonts w:ascii="Times New Roman" w:eastAsia="Times New Roman" w:hAnsi="Times New Roman" w:cs="Times New Roman"/>
@@ -7426,7 +8226,7 @@
         </w:rPr>
         <w:t xml:space="preserve">. </w:t>
       </w:r>
-      <w:commentRangeStart w:id="120"/>
+      <w:commentRangeStart w:id="177"/>
       <w:r>
         <w:rPr>
           <w:rFonts w:ascii="Times New Roman" w:eastAsia="Times New Roman" w:hAnsi="Times New Roman" w:cs="Times New Roman"/>
@@ -7435,9 +8235,9 @@
         </w:rPr>
         <w:t>Overall</w:t>
       </w:r>
-      <w:commentRangeEnd w:id="120"/>
-      <w:r>
-        <w:commentReference w:id="120"/>
+      <w:commentRangeEnd w:id="177"/>
+      <w:r>
+        <w:commentReference w:id="177"/>
       </w:r>
       <w:r>
         <w:rPr>
@@ -7536,8 +8336,8 @@
           <w:szCs w:val="24"/>
         </w:rPr>
       </w:pPr>
-      <w:bookmarkStart w:id="121" w:name="_xlemxvr7c40e" w:colFirst="0" w:colLast="0"/>
-      <w:bookmarkEnd w:id="121"/>
+      <w:bookmarkStart w:id="178" w:name="_xlemxvr7c40e" w:colFirst="0" w:colLast="0"/>
+      <w:bookmarkEnd w:id="178"/>
       <w:r>
         <w:rPr>
           <w:rFonts w:ascii="Times New Roman" w:eastAsia="Times New Roman" w:hAnsi="Times New Roman" w:cs="Times New Roman"/>
@@ -8070,8 +8870,8 @@
           <w:szCs w:val="24"/>
         </w:rPr>
       </w:pPr>
-      <w:bookmarkStart w:id="122" w:name="_23giog1xmb1e" w:colFirst="0" w:colLast="0"/>
-      <w:bookmarkEnd w:id="122"/>
+      <w:bookmarkStart w:id="179" w:name="_23giog1xmb1e" w:colFirst="0" w:colLast="0"/>
+      <w:bookmarkEnd w:id="179"/>
       <w:r>
         <w:rPr>
           <w:rFonts w:ascii="Times New Roman" w:eastAsia="Times New Roman" w:hAnsi="Times New Roman" w:cs="Times New Roman"/>
@@ -8192,8 +8992,8 @@
           <w:szCs w:val="24"/>
         </w:rPr>
       </w:pPr>
-      <w:bookmarkStart w:id="123" w:name="_3o4ewidztyp5" w:colFirst="0" w:colLast="0"/>
-      <w:bookmarkEnd w:id="123"/>
+      <w:bookmarkStart w:id="180" w:name="_3o4ewidztyp5" w:colFirst="0" w:colLast="0"/>
+      <w:bookmarkEnd w:id="180"/>
       <w:r>
         <w:rPr>
           <w:rFonts w:ascii="Times New Roman" w:eastAsia="Times New Roman" w:hAnsi="Times New Roman" w:cs="Times New Roman"/>
@@ -8216,9 +9016,9 @@
           <w:szCs w:val="24"/>
         </w:rPr>
       </w:pPr>
-      <w:bookmarkStart w:id="124" w:name="_a3c9orcnsv16" w:colFirst="0" w:colLast="0"/>
-      <w:bookmarkEnd w:id="124"/>
-      <w:commentRangeStart w:id="125"/>
+      <w:bookmarkStart w:id="181" w:name="_a3c9orcnsv16" w:colFirst="0" w:colLast="0"/>
+      <w:bookmarkEnd w:id="181"/>
+      <w:commentRangeStart w:id="182"/>
       <w:r>
         <w:rPr>
           <w:rFonts w:ascii="Times New Roman" w:eastAsia="Times New Roman" w:hAnsi="Times New Roman" w:cs="Times New Roman"/>
@@ -8228,13 +9028,13 @@
         </w:rPr>
         <w:t>Are lakes sources or sinks of organic carbon?</w:t>
       </w:r>
-      <w:commentRangeEnd w:id="125"/>
+      <w:commentRangeEnd w:id="182"/>
       <w:r>
         <w:rPr>
           <w:rStyle w:val="CommentReference"/>
           <w:color w:val="000000"/>
         </w:rPr>
-        <w:commentReference w:id="125"/>
+        <w:commentReference w:id="182"/>
       </w:r>
     </w:p>
     <w:p>
@@ -8384,8 +9184,8 @@
           <w:szCs w:val="24"/>
         </w:rPr>
       </w:pPr>
-      <w:bookmarkStart w:id="126" w:name="_3s028hwr8v82" w:colFirst="0" w:colLast="0"/>
-      <w:bookmarkEnd w:id="126"/>
+      <w:bookmarkStart w:id="183" w:name="_3s028hwr8v82" w:colFirst="0" w:colLast="0"/>
+      <w:bookmarkEnd w:id="183"/>
       <w:r>
         <w:rPr>
           <w:rFonts w:ascii="Times New Roman" w:eastAsia="Times New Roman" w:hAnsi="Times New Roman" w:cs="Times New Roman"/>
@@ -8549,8 +9349,8 @@
           <w:szCs w:val="24"/>
         </w:rPr>
       </w:pPr>
-      <w:bookmarkStart w:id="127" w:name="_vg8pldrl49h3" w:colFirst="0" w:colLast="0"/>
-      <w:bookmarkEnd w:id="127"/>
+      <w:bookmarkStart w:id="184" w:name="_vg8pldrl49h3" w:colFirst="0" w:colLast="0"/>
+      <w:bookmarkEnd w:id="184"/>
       <w:r>
         <w:rPr>
           <w:rFonts w:ascii="Times New Roman" w:eastAsia="Times New Roman" w:hAnsi="Times New Roman" w:cs="Times New Roman"/>
@@ -8827,8 +9627,8 @@
           <w:szCs w:val="24"/>
         </w:rPr>
       </w:pPr>
-      <w:bookmarkStart w:id="128" w:name="_jodkgtnyf02z" w:colFirst="0" w:colLast="0"/>
-      <w:bookmarkEnd w:id="128"/>
+      <w:bookmarkStart w:id="185" w:name="_jodkgtnyf02z" w:colFirst="0" w:colLast="0"/>
+      <w:bookmarkEnd w:id="185"/>
       <w:r>
         <w:rPr>
           <w:rFonts w:ascii="Times New Roman" w:eastAsia="Times New Roman" w:hAnsi="Times New Roman" w:cs="Times New Roman"/>
@@ -8838,8 +9638,8 @@
         </w:rPr>
         <w:t xml:space="preserve"> </w:t>
       </w:r>
-      <w:commentRangeStart w:id="129"/>
-      <w:commentRangeStart w:id="130"/>
+      <w:commentRangeStart w:id="186"/>
+      <w:commentRangeStart w:id="187"/>
       <w:r>
         <w:rPr>
           <w:rFonts w:ascii="Times New Roman" w:eastAsia="Times New Roman" w:hAnsi="Times New Roman" w:cs="Times New Roman"/>
@@ -8849,16 +9649,16 @@
         </w:rPr>
         <w:t>ACKNOWLEDGMENTS</w:t>
       </w:r>
-      <w:commentRangeEnd w:id="129"/>
-      <w:r>
-        <w:commentReference w:id="129"/>
-      </w:r>
-      <w:commentRangeEnd w:id="130"/>
+      <w:commentRangeEnd w:id="186"/>
+      <w:r>
+        <w:commentReference w:id="186"/>
+      </w:r>
+      <w:commentRangeEnd w:id="187"/>
       <w:r>
         <w:rPr>
           <w:rStyle w:val="CommentReference"/>
         </w:rPr>
-        <w:commentReference w:id="130"/>
+        <w:commentReference w:id="187"/>
       </w:r>
     </w:p>
     <w:p>
@@ -8879,7 +9679,7 @@
         <w:tab/>
         <w:t xml:space="preserve">This project was a product of the Global Lake Ecological Observatory Network (GLEON) Fellowship program supported by the </w:t>
       </w:r>
-      <w:ins w:id="131" w:author="HILARY A DUGAN" w:date="2017-03-31T14:54:00Z">
+      <w:ins w:id="188" w:author="HILARY A DUGAN" w:date="2017-03-31T14:54:00Z">
         <w:r>
           <w:rPr>
             <w:rFonts w:ascii="Times New Roman" w:eastAsia="Times New Roman" w:hAnsi="Times New Roman" w:cs="Times New Roman"/>
@@ -8947,8 +9747,8 @@
           <w:szCs w:val="24"/>
         </w:rPr>
       </w:pPr>
-      <w:bookmarkStart w:id="132" w:name="_j77eak7kbqvt" w:colFirst="0" w:colLast="0"/>
-      <w:bookmarkEnd w:id="132"/>
+      <w:bookmarkStart w:id="189" w:name="_j77eak7kbqvt" w:colFirst="0" w:colLast="0"/>
+      <w:bookmarkEnd w:id="189"/>
       <w:r>
         <w:rPr>
           <w:rFonts w:ascii="Times New Roman" w:eastAsia="Times New Roman" w:hAnsi="Times New Roman" w:cs="Times New Roman"/>
@@ -12745,7 +13545,6 @@
         <w:spacing w:line="480" w:lineRule="auto"/>
         <w:sectPr>
           <w:headerReference w:type="default" r:id="rId11"/>
-          <w:footerReference w:type="default" r:id="rId12"/>
           <w:pgSz w:w="12240" w:h="15840"/>
           <w:pgMar w:top="1440" w:right="1440" w:bottom="1440" w:left="1440" w:header="0" w:footer="720" w:gutter="0"/>
           <w:lnNumType w:countBy="1" w:restart="continuous"/>
@@ -12787,34 +13586,6 @@
         <w:gridCol w:w="897"/>
         <w:gridCol w:w="797"/>
         <w:gridCol w:w="2625"/>
-        <w:tblGridChange w:id="133">
-          <w:tblGrid>
-            <w:gridCol w:w="1080"/>
-            <w:gridCol w:w="1350"/>
-            <w:gridCol w:w="1170"/>
-            <w:gridCol w:w="900"/>
-            <w:gridCol w:w="990"/>
-            <w:gridCol w:w="445"/>
-            <w:gridCol w:w="185"/>
-            <w:gridCol w:w="708"/>
-            <w:gridCol w:w="732"/>
-            <w:gridCol w:w="373"/>
-            <w:gridCol w:w="347"/>
-            <w:gridCol w:w="838"/>
-            <w:gridCol w:w="152"/>
-            <w:gridCol w:w="821"/>
-            <w:gridCol w:w="79"/>
-            <w:gridCol w:w="990"/>
-            <w:gridCol w:w="117"/>
-            <w:gridCol w:w="1327"/>
-            <w:gridCol w:w="830"/>
-            <w:gridCol w:w="516"/>
-            <w:gridCol w:w="306"/>
-            <w:gridCol w:w="897"/>
-            <w:gridCol w:w="797"/>
-            <w:gridCol w:w="2625"/>
-          </w:tblGrid>
-        </w:tblGridChange>
       </w:tblGrid>
       <w:tr>
         <w:trPr>
@@ -13307,7 +14078,7 @@
               <w:spacing w:line="240" w:lineRule="auto"/>
               <w:jc w:val="center"/>
               <w:rPr>
-                <w:ins w:id="134" w:author="HILARY A DUGAN" w:date="2017-03-31T16:00:00Z"/>
+                <w:ins w:id="190" w:author="HILARY A DUGAN" w:date="2017-03-31T16:00:00Z"/>
                 <w:rFonts w:ascii="Times New Roman" w:eastAsia="Times New Roman" w:hAnsi="Times New Roman" w:cs="Times New Roman"/>
                 <w:b/>
                 <w:bCs/>
@@ -13446,7 +14217,7 @@
                 <w:szCs w:val="24"/>
               </w:rPr>
             </w:pPr>
-            <w:del w:id="135" w:author="HILARY A DUGAN" w:date="2017-03-31T14:56:00Z">
+            <w:del w:id="191" w:author="HILARY A DUGAN" w:date="2017-03-31T14:56:00Z">
               <w:r>
                 <w:rPr>
                   <w:rFonts w:ascii="Times New Roman" w:eastAsia="Times New Roman" w:hAnsi="Times New Roman" w:cs="Times New Roman"/>
@@ -13469,7 +14240,7 @@
               </w:r>
             </w:del>
             <w:proofErr w:type="spellStart"/>
-            <w:ins w:id="136" w:author="HILARY A DUGAN" w:date="2017-03-31T14:56:00Z">
+            <w:ins w:id="192" w:author="HILARY A DUGAN" w:date="2017-03-31T14:56:00Z">
               <w:r>
                 <w:rPr>
                   <w:rFonts w:ascii="Times New Roman" w:eastAsia="Times New Roman" w:hAnsi="Times New Roman" w:cs="Times New Roman"/>
@@ -13488,7 +14259,7 @@
                   <w:sz w:val="24"/>
                   <w:szCs w:val="24"/>
                   <w:vertAlign w:val="subscript"/>
-                  <w:rPrChange w:id="137" w:author="HILARY A DUGAN" w:date="2017-03-31T14:56:00Z">
+                  <w:rPrChange w:id="193" w:author="HILARY A DUGAN" w:date="2017-03-31T14:56:00Z">
                     <w:rPr>
                       <w:rFonts w:ascii="Times New Roman" w:eastAsia="Times New Roman" w:hAnsi="Times New Roman" w:cs="Times New Roman"/>
                       <w:b/>
@@ -13648,7 +14419,7 @@
                 <w:szCs w:val="24"/>
               </w:rPr>
             </w:pPr>
-            <w:del w:id="138" w:author="HILARY A DUGAN" w:date="2017-03-31T14:56:00Z">
+            <w:del w:id="194" w:author="HILARY A DUGAN" w:date="2017-03-31T14:56:00Z">
               <w:r>
                 <w:rPr>
                   <w:rFonts w:ascii="Times New Roman" w:eastAsia="Times New Roman" w:hAnsi="Times New Roman" w:cs="Times New Roman"/>
@@ -13661,7 +14432,7 @@
               </w:r>
             </w:del>
             <w:proofErr w:type="spellStart"/>
-            <w:ins w:id="139" w:author="HILARY A DUGAN" w:date="2017-03-31T14:56:00Z">
+            <w:ins w:id="195" w:author="HILARY A DUGAN" w:date="2017-03-31T14:56:00Z">
               <w:r>
                 <w:rPr>
                   <w:rFonts w:ascii="Times New Roman" w:eastAsia="Times New Roman" w:hAnsi="Times New Roman" w:cs="Times New Roman"/>
@@ -13670,17 +14441,7 @@
                   <w:sz w:val="24"/>
                   <w:szCs w:val="24"/>
                 </w:rPr>
-                <w:t>S</w:t>
-              </w:r>
-              <w:r>
-                <w:rPr>
-                  <w:rFonts w:ascii="Times New Roman" w:eastAsia="Times New Roman" w:hAnsi="Times New Roman" w:cs="Times New Roman"/>
-                  <w:b/>
-                  <w:bCs/>
-                  <w:sz w:val="24"/>
-                  <w:szCs w:val="24"/>
-                </w:rPr>
-                <w:t>e</w:t>
+                <w:t>Se</w:t>
               </w:r>
               <w:r>
                 <w:rPr>
@@ -13871,7 +14632,7 @@
                 <w:szCs w:val="24"/>
               </w:rPr>
             </w:pPr>
-            <w:ins w:id="140" w:author="HILARY A DUGAN" w:date="2017-03-31T14:56:00Z">
+            <w:ins w:id="196" w:author="HILARY A DUGAN" w:date="2017-03-31T14:56:00Z">
               <w:r>
                 <w:rPr>
                   <w:rFonts w:ascii="Times New Roman" w:eastAsia="Times New Roman" w:hAnsi="Times New Roman" w:cs="Times New Roman"/>
@@ -14787,7 +15548,7 @@
                 <w:szCs w:val="24"/>
               </w:rPr>
             </w:pPr>
-            <w:ins w:id="141" w:author="HILARY A DUGAN" w:date="2017-03-31T14:58:00Z">
+            <w:ins w:id="197" w:author="HILARY A DUGAN" w:date="2017-03-31T14:58:00Z">
               <w:r>
                 <w:rPr>
                   <w:rFonts w:ascii="Times New Roman" w:eastAsia="Times New Roman" w:hAnsi="Times New Roman" w:cs="Times New Roman"/>
@@ -14797,7 +15558,7 @@
                 <w:t>North Temperature Lakes LTER</w:t>
               </w:r>
             </w:ins>
-            <w:del w:id="142" w:author="HILARY A DUGAN" w:date="2017-03-31T14:58:00Z">
+            <w:del w:id="198" w:author="HILARY A DUGAN" w:date="2017-03-31T14:58:00Z">
               <w:r>
                 <w:rPr>
                   <w:rFonts w:ascii="Times New Roman" w:eastAsia="Times New Roman" w:hAnsi="Times New Roman" w:cs="Times New Roman"/>
@@ -15644,7 +16405,7 @@
               </w:rPr>
               <w:t xml:space="preserve">Webster et al. 1996, </w:t>
             </w:r>
-            <w:ins w:id="143" w:author="HILARY A DUGAN" w:date="2017-03-31T14:57:00Z">
+            <w:ins w:id="199" w:author="HILARY A DUGAN" w:date="2017-03-31T14:57:00Z">
               <w:r>
                 <w:rPr>
                   <w:rFonts w:ascii="Times New Roman" w:eastAsia="Times New Roman" w:hAnsi="Times New Roman" w:cs="Times New Roman"/>
@@ -15654,7 +16415,7 @@
                 <w:t>North Temperature Lakes LTER</w:t>
               </w:r>
             </w:ins>
-            <w:del w:id="144" w:author="HILARY A DUGAN" w:date="2017-03-31T14:57:00Z">
+            <w:del w:id="200" w:author="HILARY A DUGAN" w:date="2017-03-31T14:57:00Z">
               <w:r>
                 <w:rPr>
                   <w:rFonts w:ascii="Times New Roman" w:eastAsia="Times New Roman" w:hAnsi="Times New Roman" w:cs="Times New Roman"/>
@@ -16102,7 +16863,7 @@
         </w:rPr>
       </w:pPr>
       <w:proofErr w:type="spellStart"/>
-      <w:ins w:id="145" w:author="HILARY A DUGAN" w:date="2017-03-31T14:56:00Z">
+      <w:ins w:id="201" w:author="HILARY A DUGAN" w:date="2017-03-31T14:56:00Z">
         <w:r>
           <w:rPr>
             <w:rFonts w:ascii="Times New Roman" w:eastAsia="Times New Roman" w:hAnsi="Times New Roman" w:cs="Times New Roman"/>
@@ -16136,7 +16897,7 @@
           <w:t xml:space="preserve"> </w:t>
         </w:r>
       </w:ins>
-      <w:del w:id="146" w:author="HILARY A DUGAN" w:date="2017-03-31T14:56:00Z">
+      <w:del w:id="202" w:author="HILARY A DUGAN" w:date="2017-03-31T14:56:00Z">
         <w:r>
           <w:rPr>
             <w:rFonts w:ascii="Times New Roman" w:eastAsia="Times New Roman" w:hAnsi="Times New Roman" w:cs="Times New Roman"/>
@@ -16154,7 +16915,7 @@
         </w:rPr>
         <w:t xml:space="preserve">= mean depth, RT = hydrologic residence time, </w:t>
       </w:r>
-      <w:del w:id="147" w:author="HILARY A DUGAN" w:date="2017-03-31T14:56:00Z">
+      <w:del w:id="203" w:author="HILARY A DUGAN" w:date="2017-03-31T14:56:00Z">
         <w:r>
           <w:rPr>
             <w:rFonts w:ascii="Times New Roman" w:eastAsia="Times New Roman" w:hAnsi="Times New Roman" w:cs="Times New Roman"/>
@@ -16165,7 +16926,7 @@
         </w:r>
       </w:del>
       <w:proofErr w:type="spellStart"/>
-      <w:ins w:id="148" w:author="HILARY A DUGAN" w:date="2017-03-31T14:56:00Z">
+      <w:ins w:id="204" w:author="HILARY A DUGAN" w:date="2017-03-31T14:56:00Z">
         <w:r>
           <w:rPr>
             <w:rFonts w:ascii="Times New Roman" w:eastAsia="Times New Roman" w:hAnsi="Times New Roman" w:cs="Times New Roman"/>
@@ -16228,7 +16989,7 @@
         </w:rPr>
         <w:t xml:space="preserve"> = chlorophyll-a, SW DOC = inflow dissolved organic carbon, </w:t>
       </w:r>
-      <w:ins w:id="149" w:author="HILARY A DUGAN" w:date="2017-03-31T14:57:00Z">
+      <w:ins w:id="205" w:author="HILARY A DUGAN" w:date="2017-03-31T14:57:00Z">
         <w:r>
           <w:rPr>
             <w:rFonts w:ascii="Times New Roman" w:eastAsia="Times New Roman" w:hAnsi="Times New Roman" w:cs="Times New Roman"/>
@@ -16319,7 +17080,7 @@
               <w:lastRenderedPageBreak/>
               <w:t>Table 2. Lake model parameters (</w:t>
             </w:r>
-            <w:del w:id="150" w:author="HILARY A DUGAN" w:date="2017-03-31T14:59:00Z">
+            <w:del w:id="206" w:author="HILARY A DUGAN" w:date="2017-03-31T14:59:00Z">
               <w:r>
                 <w:rPr>
                   <w:rFonts w:ascii="Times New Roman" w:eastAsia="Times New Roman" w:hAnsi="Times New Roman" w:cs="Times New Roman"/>
@@ -16330,7 +17091,7 @@
                 <w:delText xml:space="preserve">optimized </w:delText>
               </w:r>
             </w:del>
-            <w:ins w:id="151" w:author="HILARY A DUGAN" w:date="2017-03-31T14:59:00Z">
+            <w:ins w:id="207" w:author="HILARY A DUGAN" w:date="2017-03-31T14:59:00Z">
               <w:r>
                 <w:rPr>
                   <w:rFonts w:ascii="Times New Roman" w:eastAsia="Times New Roman" w:hAnsi="Times New Roman" w:cs="Times New Roman"/>
@@ -23410,7 +24171,7 @@
         <w:gridCol w:w="1269"/>
         <w:gridCol w:w="768"/>
         <w:gridCol w:w="1513"/>
-        <w:tblGridChange w:id="152">
+        <w:tblGridChange w:id="208">
           <w:tblGrid>
             <w:gridCol w:w="6660"/>
             <w:gridCol w:w="1260"/>
@@ -24308,7 +25069,7 @@
         <w:tblPrEx>
           <w:tblW w:w="11470" w:type="dxa"/>
           <w:tblInd w:w="108" w:type="dxa"/>
-          <w:tblPrExChange w:id="153" w:author="HILARY A DUGAN" w:date="2017-03-31T16:00:00Z">
+          <w:tblPrExChange w:id="209" w:author="HILARY A DUGAN" w:date="2017-03-31T16:00:00Z">
             <w:tblPrEx>
               <w:tblW w:w="11470" w:type="dxa"/>
               <w:tblInd w:w="108" w:type="dxa"/>
@@ -24317,7 +25078,7 @@
         </w:tblPrEx>
         <w:trPr>
           <w:trHeight w:val="324"/>
-          <w:trPrChange w:id="154" w:author="HILARY A DUGAN" w:date="2017-03-31T16:00:00Z">
+          <w:trPrChange w:id="210" w:author="HILARY A DUGAN" w:date="2017-03-31T16:00:00Z">
             <w:trPr>
               <w:trHeight w:val="297"/>
             </w:trPr>
@@ -24336,7 +25097,7 @@
             <w:noWrap/>
             <w:vAlign w:val="bottom"/>
             <w:hideMark/>
-            <w:tcPrChange w:id="155" w:author="HILARY A DUGAN" w:date="2017-03-31T16:00:00Z">
+            <w:tcPrChange w:id="211" w:author="HILARY A DUGAN" w:date="2017-03-31T16:00:00Z">
               <w:tcPr>
                 <w:tcW w:w="6660" w:type="dxa"/>
                 <w:tcBorders>
@@ -24420,7 +25181,7 @@
             <w:noWrap/>
             <w:vAlign w:val="bottom"/>
             <w:hideMark/>
-            <w:tcPrChange w:id="156" w:author="HILARY A DUGAN" w:date="2017-03-31T16:00:00Z">
+            <w:tcPrChange w:id="212" w:author="HILARY A DUGAN" w:date="2017-03-31T16:00:00Z">
               <w:tcPr>
                 <w:tcW w:w="1260" w:type="dxa"/>
                 <w:tcBorders>
@@ -24478,7 +25239,7 @@
             <w:noWrap/>
             <w:vAlign w:val="bottom"/>
             <w:hideMark/>
-            <w:tcPrChange w:id="157" w:author="HILARY A DUGAN" w:date="2017-03-31T16:00:00Z">
+            <w:tcPrChange w:id="213" w:author="HILARY A DUGAN" w:date="2017-03-31T16:00:00Z">
               <w:tcPr>
                 <w:tcW w:w="3550" w:type="dxa"/>
                 <w:gridSpan w:val="3"/>
@@ -25218,7 +25979,7 @@
               </w:rPr>
               <w:t>1.18 + (0.92 * log10(</w:t>
             </w:r>
-            <w:del w:id="158" w:author="HILARY A DUGAN" w:date="2017-03-31T16:00:00Z">
+            <w:del w:id="214" w:author="HILARY A DUGAN" w:date="2017-03-31T16:00:00Z">
               <w:r>
                 <w:rPr>
                   <w:rFonts w:ascii="Times New Roman" w:eastAsia="Times New Roman" w:hAnsi="Times New Roman" w:cs="Times New Roman"/>
@@ -25229,7 +25990,7 @@
               </w:r>
             </w:del>
             <w:proofErr w:type="spellStart"/>
-            <w:ins w:id="159" w:author="HILARY A DUGAN" w:date="2017-03-31T16:00:00Z">
+            <w:ins w:id="215" w:author="HILARY A DUGAN" w:date="2017-03-31T16:00:00Z">
               <w:r>
                 <w:rPr>
                   <w:rFonts w:ascii="Times New Roman" w:eastAsia="Times New Roman" w:hAnsi="Times New Roman" w:cs="Times New Roman"/>
@@ -25407,7 +26168,7 @@
               <w:t>2b) GPP percent DOC = 71.4 * (</w:t>
             </w:r>
             <w:proofErr w:type="spellStart"/>
-            <w:ins w:id="160" w:author="HILARY A DUGAN" w:date="2017-03-31T16:00:00Z">
+            <w:ins w:id="216" w:author="HILARY A DUGAN" w:date="2017-03-31T16:00:00Z">
               <w:r>
                 <w:rPr>
                   <w:rFonts w:ascii="Times New Roman" w:eastAsia="Times New Roman" w:hAnsi="Times New Roman" w:cs="Times New Roman"/>
@@ -25426,7 +26187,7 @@
                 <w:t xml:space="preserve"> </w:t>
               </w:r>
             </w:ins>
-            <w:del w:id="161" w:author="HILARY A DUGAN" w:date="2017-03-31T16:00:00Z">
+            <w:del w:id="217" w:author="HILARY A DUGAN" w:date="2017-03-31T16:00:00Z">
               <w:r>
                 <w:rPr>
                   <w:rFonts w:ascii="Times New Roman" w:eastAsia="Times New Roman" w:hAnsi="Times New Roman" w:cs="Times New Roman"/>
@@ -26131,7 +26892,7 @@
               </w:rPr>
               <w:t>(</w:t>
             </w:r>
-            <w:commentRangeStart w:id="162"/>
+            <w:commentRangeStart w:id="218"/>
             <w:r>
               <w:rPr>
                 <w:rFonts w:ascii="Times New Roman" w:eastAsia="Times New Roman" w:hAnsi="Times New Roman" w:cs="Times New Roman"/>
@@ -26140,12 +26901,12 @@
               </w:rPr>
               <w:t>1.08</w:t>
             </w:r>
-            <w:commentRangeEnd w:id="162"/>
+            <w:commentRangeEnd w:id="218"/>
             <w:r>
               <w:rPr>
                 <w:rStyle w:val="CommentReference"/>
               </w:rPr>
-              <w:commentReference w:id="162"/>
+              <w:commentReference w:id="218"/>
             </w:r>
             <w:r>
               <w:rPr>
@@ -28342,7 +29103,7 @@
         </w:rPr>
         <w:t xml:space="preserve"> = mix</w:t>
       </w:r>
-      <w:ins w:id="163" w:author="HILARY A DUGAN" w:date="2017-03-31T16:03:00Z">
+      <w:ins w:id="219" w:author="HILARY A DUGAN" w:date="2017-03-31T16:03:00Z">
         <w:r>
           <w:rPr>
             <w:rFonts w:ascii="Times New Roman" w:eastAsia="Times New Roman" w:hAnsi="Times New Roman" w:cs="Times New Roman"/>
@@ -28400,7 +29161,7 @@
         <w:gridCol w:w="1030"/>
         <w:gridCol w:w="1080"/>
         <w:gridCol w:w="270"/>
-        <w:tblGridChange w:id="164">
+        <w:tblGridChange w:id="220">
           <w:tblGrid>
             <w:gridCol w:w="1120"/>
             <w:gridCol w:w="1030"/>
@@ -28534,7 +29295,7 @@
         <w:tblPrEx>
           <w:tblW w:w="3500" w:type="dxa"/>
           <w:tblInd w:w="108" w:type="dxa"/>
-          <w:tblPrExChange w:id="165" w:author="HILARY A DUGAN" w:date="2017-03-31T14:59:00Z">
+          <w:tblPrExChange w:id="221" w:author="HILARY A DUGAN" w:date="2017-03-31T14:59:00Z">
             <w:tblPrEx>
               <w:tblW w:w="3500" w:type="dxa"/>
               <w:tblInd w:w="108" w:type="dxa"/>
@@ -28545,7 +29306,7 @@
           <w:gridAfter w:val="1"/>
           <w:wAfter w:w="350" w:type="dxa"/>
           <w:trHeight w:val="340"/>
-          <w:trPrChange w:id="166" w:author="HILARY A DUGAN" w:date="2017-03-31T14:59:00Z">
+          <w:trPrChange w:id="222" w:author="HILARY A DUGAN" w:date="2017-03-31T14:59:00Z">
             <w:trPr>
               <w:gridAfter w:val="1"/>
               <w:wAfter w:w="350" w:type="dxa"/>
@@ -28566,7 +29327,7 @@
             <w:noWrap/>
             <w:vAlign w:val="bottom"/>
             <w:hideMark/>
-            <w:tcPrChange w:id="167" w:author="HILARY A DUGAN" w:date="2017-03-31T14:59:00Z">
+            <w:tcPrChange w:id="223" w:author="HILARY A DUGAN" w:date="2017-03-31T14:59:00Z">
               <w:tcPr>
                 <w:tcW w:w="1120" w:type="dxa"/>
                 <w:tcBorders>
@@ -28614,7 +29375,7 @@
             <w:noWrap/>
             <w:vAlign w:val="bottom"/>
             <w:hideMark/>
-            <w:tcPrChange w:id="168" w:author="HILARY A DUGAN" w:date="2017-03-31T14:59:00Z">
+            <w:tcPrChange w:id="224" w:author="HILARY A DUGAN" w:date="2017-03-31T14:59:00Z">
               <w:tcPr>
                 <w:tcW w:w="950" w:type="dxa"/>
                 <w:tcBorders>
@@ -28663,7 +29424,7 @@
             <w:noWrap/>
             <w:vAlign w:val="bottom"/>
             <w:hideMark/>
-            <w:tcPrChange w:id="169" w:author="HILARY A DUGAN" w:date="2017-03-31T14:59:00Z">
+            <w:tcPrChange w:id="225" w:author="HILARY A DUGAN" w:date="2017-03-31T14:59:00Z">
               <w:tcPr>
                 <w:tcW w:w="1080" w:type="dxa"/>
                 <w:tcBorders>
@@ -29138,7 +29899,7 @@
         <w:tblPrEx>
           <w:tblW w:w="3500" w:type="dxa"/>
           <w:tblInd w:w="108" w:type="dxa"/>
-          <w:tblPrExChange w:id="170" w:author="HILARY A DUGAN" w:date="2017-03-31T14:59:00Z">
+          <w:tblPrExChange w:id="226" w:author="HILARY A DUGAN" w:date="2017-03-31T14:59:00Z">
             <w:tblPrEx>
               <w:tblW w:w="3500" w:type="dxa"/>
               <w:tblInd w:w="108" w:type="dxa"/>
@@ -29147,7 +29908,7 @@
         </w:tblPrEx>
         <w:trPr>
           <w:trHeight w:val="322"/>
-          <w:trPrChange w:id="171" w:author="HILARY A DUGAN" w:date="2017-03-31T14:59:00Z">
+          <w:trPrChange w:id="227" w:author="HILARY A DUGAN" w:date="2017-03-31T14:59:00Z">
             <w:trPr>
               <w:trHeight w:val="295"/>
             </w:trPr>
@@ -29167,7 +29928,7 @@
             <w:noWrap/>
             <w:vAlign w:val="bottom"/>
             <w:hideMark/>
-            <w:tcPrChange w:id="172" w:author="HILARY A DUGAN" w:date="2017-03-31T14:59:00Z">
+            <w:tcPrChange w:id="228" w:author="HILARY A DUGAN" w:date="2017-03-31T14:59:00Z">
               <w:tcPr>
                 <w:tcW w:w="3500" w:type="dxa"/>
                 <w:gridSpan w:val="4"/>
@@ -32323,7 +33084,7 @@
           <w:szCs w:val="24"/>
         </w:rPr>
       </w:pPr>
-      <w:commentRangeStart w:id="173"/>
+      <w:commentRangeStart w:id="229"/>
       <w:r>
         <w:rPr>
           <w:rFonts w:ascii="Times New Roman" w:eastAsia="Times New Roman" w:hAnsi="Times New Roman" w:cs="Times New Roman"/>
@@ -32342,12 +33103,12 @@
         </w:rPr>
         <w:t xml:space="preserve">ummary </w:t>
       </w:r>
-      <w:commentRangeEnd w:id="173"/>
+      <w:commentRangeEnd w:id="229"/>
       <w:r>
         <w:rPr>
           <w:rStyle w:val="CommentReference"/>
         </w:rPr>
-        <w:commentReference w:id="173"/>
+        <w:commentReference w:id="229"/>
       </w:r>
       <w:r>
         <w:rPr>
@@ -32448,7 +33209,7 @@
           <w:szCs w:val="24"/>
         </w:rPr>
       </w:pPr>
-      <w:commentRangeStart w:id="174"/>
+      <w:commentRangeStart w:id="230"/>
       <w:r>
         <w:rPr>
           <w:rFonts w:ascii="Times New Roman" w:eastAsia="Times New Roman" w:hAnsi="Times New Roman" w:cs="Times New Roman"/>
@@ -32459,12 +33220,12 @@
         <w:lastRenderedPageBreak/>
         <w:t>FIGURE CAPTIONS</w:t>
       </w:r>
-      <w:commentRangeEnd w:id="174"/>
+      <w:commentRangeEnd w:id="230"/>
       <w:r>
         <w:rPr>
           <w:rStyle w:val="CommentReference"/>
         </w:rPr>
-        <w:commentReference w:id="174"/>
+        <w:commentReference w:id="230"/>
       </w:r>
     </w:p>
     <w:p>
@@ -32532,7 +33293,7 @@
                     </pic:cNvPicPr>
                   </pic:nvPicPr>
                   <pic:blipFill>
-                    <a:blip r:embed="rId13" cstate="print">
+                    <a:blip r:embed="rId12" cstate="print">
                       <a:extLst>
                         <a:ext uri="{28A0092B-C50C-407E-A947-70E740481C1C}">
                           <a14:useLocalDpi xmlns:a14="http://schemas.microsoft.com/office/drawing/2010/main" val="0"/>
@@ -32596,7 +33357,7 @@
         </w:rPr>
         <w:t xml:space="preserve">Fig. 1. Conceptual </w:t>
       </w:r>
-      <w:del w:id="175" w:author="HILARY A DUGAN" w:date="2017-03-31T15:06:00Z">
+      <w:del w:id="231" w:author="HILARY A DUGAN" w:date="2017-03-31T15:06:00Z">
         <w:r>
           <w:rPr>
             <w:rFonts w:ascii="Times New Roman" w:eastAsia="Times New Roman" w:hAnsi="Times New Roman" w:cs="Times New Roman"/>
@@ -32606,25 +33367,17 @@
           <w:delText xml:space="preserve">model </w:delText>
         </w:r>
       </w:del>
-      <w:ins w:id="176" w:author="HILARY A DUGAN" w:date="2017-03-31T15:06:00Z">
+      <w:ins w:id="232" w:author="HILARY A DUGAN" w:date="2017-03-31T15:06:00Z">
         <w:r>
           <w:rPr>
             <w:rFonts w:ascii="Times New Roman" w:eastAsia="Times New Roman" w:hAnsi="Times New Roman" w:cs="Times New Roman"/>
             <w:sz w:val="24"/>
             <w:szCs w:val="24"/>
           </w:rPr>
-          <w:t>diagram</w:t>
-        </w:r>
-        <w:r>
-          <w:rPr>
-            <w:rFonts w:ascii="Times New Roman" w:eastAsia="Times New Roman" w:hAnsi="Times New Roman" w:cs="Times New Roman"/>
-            <w:sz w:val="24"/>
-            <w:szCs w:val="24"/>
-          </w:rPr>
-          <w:t xml:space="preserve"> </w:t>
+          <w:t xml:space="preserve">diagram </w:t>
         </w:r>
       </w:ins>
-      <w:ins w:id="177" w:author="HILARY A DUGAN" w:date="2017-03-31T15:05:00Z">
+      <w:ins w:id="233" w:author="HILARY A DUGAN" w:date="2017-03-31T15:05:00Z">
         <w:r>
           <w:rPr>
             <w:rFonts w:ascii="Times New Roman" w:eastAsia="Times New Roman" w:hAnsi="Times New Roman" w:cs="Times New Roman"/>
@@ -32634,7 +33387,7 @@
           <w:t>of</w:t>
         </w:r>
       </w:ins>
-      <w:ins w:id="178" w:author="HILARY A DUGAN" w:date="2017-03-31T16:06:00Z">
+      <w:ins w:id="234" w:author="HILARY A DUGAN" w:date="2017-03-31T16:06:00Z">
         <w:r>
           <w:rPr>
             <w:rFonts w:ascii="Times New Roman" w:eastAsia="Times New Roman" w:hAnsi="Times New Roman" w:cs="Times New Roman"/>
@@ -32644,7 +33397,7 @@
           <w:t xml:space="preserve"> the</w:t>
         </w:r>
       </w:ins>
-      <w:ins w:id="179" w:author="HILARY A DUGAN" w:date="2017-03-31T15:05:00Z">
+      <w:ins w:id="235" w:author="HILARY A DUGAN" w:date="2017-03-31T15:05:00Z">
         <w:r>
           <w:rPr>
             <w:rFonts w:ascii="Times New Roman" w:eastAsia="Times New Roman" w:hAnsi="Times New Roman" w:cs="Times New Roman"/>
@@ -32654,7 +33407,7 @@
           <w:t xml:space="preserve"> organic carbon</w:t>
         </w:r>
       </w:ins>
-      <w:ins w:id="180" w:author="HILARY A DUGAN" w:date="2017-03-31T16:06:00Z">
+      <w:ins w:id="236" w:author="HILARY A DUGAN" w:date="2017-03-31T16:06:00Z">
         <w:r>
           <w:rPr>
             <w:rFonts w:ascii="Times New Roman" w:eastAsia="Times New Roman" w:hAnsi="Times New Roman" w:cs="Times New Roman"/>
@@ -32664,7 +33417,7 @@
           <w:t xml:space="preserve"> lake model depicting</w:t>
         </w:r>
       </w:ins>
-      <w:ins w:id="181" w:author="HILARY A DUGAN" w:date="2017-03-31T15:05:00Z">
+      <w:ins w:id="237" w:author="HILARY A DUGAN" w:date="2017-03-31T15:05:00Z">
         <w:r>
           <w:rPr>
             <w:rFonts w:ascii="Times New Roman" w:eastAsia="Times New Roman" w:hAnsi="Times New Roman" w:cs="Times New Roman"/>
@@ -32692,7 +33445,7 @@
         <w:t>allocthonous</w:t>
       </w:r>
       <w:proofErr w:type="spellEnd"/>
-      <w:ins w:id="182" w:author="HILARY A DUGAN" w:date="2017-03-31T16:06:00Z">
+      <w:ins w:id="238" w:author="HILARY A DUGAN" w:date="2017-03-31T16:06:00Z">
         <w:r>
           <w:rPr>
             <w:rFonts w:ascii="Times New Roman" w:eastAsia="Times New Roman" w:hAnsi="Times New Roman" w:cs="Times New Roman"/>
@@ -32710,7 +33463,7 @@
         </w:rPr>
         <w:t xml:space="preserve"> and autochthonous</w:t>
       </w:r>
-      <w:ins w:id="183" w:author="HILARY A DUGAN" w:date="2017-03-31T16:06:00Z">
+      <w:ins w:id="239" w:author="HILARY A DUGAN" w:date="2017-03-31T16:06:00Z">
         <w:r>
           <w:rPr>
             <w:rFonts w:ascii="Times New Roman" w:eastAsia="Times New Roman" w:hAnsi="Times New Roman" w:cs="Times New Roman"/>
@@ -32728,7 +33481,7 @@
         </w:rPr>
         <w:t xml:space="preserve"> inputs</w:t>
       </w:r>
-      <w:ins w:id="184" w:author="HILARY A DUGAN" w:date="2017-03-31T16:05:00Z">
+      <w:ins w:id="240" w:author="HILARY A DUGAN" w:date="2017-03-31T16:05:00Z">
         <w:r>
           <w:rPr>
             <w:rFonts w:ascii="Times New Roman" w:eastAsia="Times New Roman" w:hAnsi="Times New Roman" w:cs="Times New Roman"/>
@@ -32738,7 +33491,7 @@
           <w:t xml:space="preserve"> of </w:t>
         </w:r>
       </w:ins>
-      <w:ins w:id="185" w:author="HILARY A DUGAN" w:date="2017-03-31T16:06:00Z">
+      <w:ins w:id="241" w:author="HILARY A DUGAN" w:date="2017-03-31T16:06:00Z">
         <w:r>
           <w:rPr>
             <w:rFonts w:ascii="Times New Roman" w:eastAsia="Times New Roman" w:hAnsi="Times New Roman" w:cs="Times New Roman"/>
@@ -32748,7 +33501,7 @@
           <w:t xml:space="preserve">organic </w:t>
         </w:r>
       </w:ins>
-      <w:ins w:id="186" w:author="HILARY A DUGAN" w:date="2017-03-31T16:05:00Z">
+      <w:ins w:id="242" w:author="HILARY A DUGAN" w:date="2017-03-31T16:05:00Z">
         <w:r>
           <w:rPr>
             <w:rFonts w:ascii="Times New Roman" w:eastAsia="Times New Roman" w:hAnsi="Times New Roman" w:cs="Times New Roman"/>
@@ -32766,7 +33519,7 @@
         </w:rPr>
         <w:t xml:space="preserve">, </w:t>
       </w:r>
-      <w:ins w:id="187" w:author="HILARY A DUGAN" w:date="2017-03-31T16:05:00Z">
+      <w:ins w:id="243" w:author="HILARY A DUGAN" w:date="2017-03-31T16:05:00Z">
         <w:r>
           <w:rPr>
             <w:rFonts w:ascii="Times New Roman" w:eastAsia="Times New Roman" w:hAnsi="Times New Roman" w:cs="Times New Roman"/>
@@ -32784,7 +33537,7 @@
         </w:rPr>
         <w:t>burial, leaching of particulate organic carbon (POC) to dissolved organic carbon (DOC)</w:t>
       </w:r>
-      <w:ins w:id="188" w:author="HILARY A DUGAN" w:date="2017-03-31T16:05:00Z">
+      <w:ins w:id="244" w:author="HILARY A DUGAN" w:date="2017-03-31T16:05:00Z">
         <w:r>
           <w:rPr>
             <w:rFonts w:ascii="Times New Roman" w:eastAsia="Times New Roman" w:hAnsi="Times New Roman" w:cs="Times New Roman"/>
@@ -32799,7 +33552,7 @@
             <w:sz w:val="24"/>
             <w:szCs w:val="24"/>
             <w:vertAlign w:val="subscript"/>
-            <w:rPrChange w:id="189" w:author="HILARY A DUGAN" w:date="2017-03-31T16:05:00Z">
+            <w:rPrChange w:id="245" w:author="HILARY A DUGAN" w:date="2017-03-31T16:05:00Z">
               <w:rPr>
                 <w:rFonts w:ascii="Times New Roman" w:eastAsia="Times New Roman" w:hAnsi="Times New Roman" w:cs="Times New Roman"/>
                 <w:sz w:val="24"/>
@@ -32818,7 +33571,7 @@
         </w:rPr>
         <w:t xml:space="preserve"> and export</w:t>
       </w:r>
-      <w:ins w:id="190" w:author="HILARY A DUGAN" w:date="2017-03-31T16:05:00Z">
+      <w:ins w:id="246" w:author="HILARY A DUGAN" w:date="2017-03-31T16:05:00Z">
         <w:r>
           <w:rPr>
             <w:rFonts w:ascii="Times New Roman" w:eastAsia="Times New Roman" w:hAnsi="Times New Roman" w:cs="Times New Roman"/>
@@ -32836,7 +33589,7 @@
         </w:rPr>
         <w:t>.</w:t>
       </w:r>
-      <w:ins w:id="191" w:author="HILARY A DUGAN" w:date="2017-03-31T15:05:00Z">
+      <w:ins w:id="247" w:author="HILARY A DUGAN" w:date="2017-03-31T15:05:00Z">
         <w:r>
           <w:rPr>
             <w:rFonts w:ascii="Times New Roman" w:eastAsia="Times New Roman" w:hAnsi="Times New Roman" w:cs="Times New Roman"/>
@@ -32975,7 +33728,7 @@
                     <pic:cNvPicPr/>
                   </pic:nvPicPr>
                   <pic:blipFill>
-                    <a:blip r:embed="rId14" cstate="print">
+                    <a:blip r:embed="rId13" cstate="print">
                       <a:extLst>
                         <a:ext uri="{28A0092B-C50C-407E-A947-70E740481C1C}">
                           <a14:useLocalDpi xmlns:a14="http://schemas.microsoft.com/office/drawing/2010/main" val="0"/>
@@ -33034,7 +33787,7 @@
         </w:rPr>
         <w:t xml:space="preserve">Fig. 2. </w:t>
       </w:r>
-      <w:ins w:id="192" w:author="HILARY A DUGAN" w:date="2017-03-31T15:08:00Z">
+      <w:ins w:id="248" w:author="HILARY A DUGAN" w:date="2017-03-31T15:08:00Z">
         <w:r>
           <w:rPr>
             <w:rFonts w:ascii="Times New Roman" w:eastAsia="Times New Roman" w:hAnsi="Times New Roman" w:cs="Times New Roman"/>
@@ -33044,7 +33797,7 @@
           <w:t>Observed dissolved organic carbon (DOC) and dissolved oxygen concentrations in all lakes (</w:t>
         </w:r>
       </w:ins>
-      <w:ins w:id="193" w:author="HILARY A DUGAN" w:date="2017-03-31T15:33:00Z">
+      <w:ins w:id="249" w:author="HILARY A DUGAN" w:date="2017-03-31T15:33:00Z">
         <w:r>
           <w:rPr>
             <w:rFonts w:ascii="Times New Roman" w:eastAsia="Times New Roman" w:hAnsi="Times New Roman" w:cs="Times New Roman"/>
@@ -33054,7 +33807,7 @@
           <w:t>blue</w:t>
         </w:r>
       </w:ins>
-      <w:ins w:id="194" w:author="HILARY A DUGAN" w:date="2017-03-31T15:08:00Z">
+      <w:ins w:id="250" w:author="HILARY A DUGAN" w:date="2017-03-31T15:08:00Z">
         <w:r>
           <w:rPr>
             <w:rFonts w:ascii="Times New Roman" w:eastAsia="Times New Roman" w:hAnsi="Times New Roman" w:cs="Times New Roman"/>
@@ -33064,7 +33817,7 @@
           <w:t xml:space="preserve"> circles) compared with modeled concentrations (red squares) on the same date. </w:t>
         </w:r>
       </w:ins>
-      <w:del w:id="195" w:author="HILARY A DUGAN" w:date="2017-03-31T15:09:00Z">
+      <w:del w:id="251" w:author="HILARY A DUGAN" w:date="2017-03-31T15:09:00Z">
         <w:r>
           <w:rPr>
             <w:rFonts w:ascii="Times New Roman" w:eastAsia="Times New Roman" w:hAnsi="Times New Roman" w:cs="Times New Roman"/>
@@ -33126,7 +33879,7 @@
                     <pic:cNvPicPr/>
                   </pic:nvPicPr>
                   <pic:blipFill>
-                    <a:blip r:embed="rId15" cstate="print">
+                    <a:blip r:embed="rId14" cstate="print">
                       <a:extLst>
                         <a:ext uri="{28A0092B-C50C-407E-A947-70E740481C1C}">
                           <a14:useLocalDpi xmlns:a14="http://schemas.microsoft.com/office/drawing/2010/main" val="0"/>
@@ -33185,7 +33938,7 @@
         </w:rPr>
         <w:t xml:space="preserve">Fig. 3. Sensitivity </w:t>
       </w:r>
-      <w:del w:id="196" w:author="HILARY A DUGAN" w:date="2017-03-31T15:55:00Z">
+      <w:del w:id="252" w:author="HILARY A DUGAN" w:date="2017-03-31T15:55:00Z">
         <w:r>
           <w:rPr>
             <w:rFonts w:ascii="Times New Roman" w:eastAsia="Times New Roman" w:hAnsi="Times New Roman" w:cs="Times New Roman"/>
@@ -33195,7 +33948,7 @@
           <w:delText xml:space="preserve">analysis </w:delText>
         </w:r>
       </w:del>
-      <w:ins w:id="197" w:author="HILARY A DUGAN" w:date="2017-03-31T15:55:00Z">
+      <w:ins w:id="253" w:author="HILARY A DUGAN" w:date="2017-03-31T15:55:00Z">
         <w:r>
           <w:rPr>
             <w:rFonts w:ascii="Times New Roman" w:eastAsia="Times New Roman" w:hAnsi="Times New Roman" w:cs="Times New Roman"/>
@@ -33205,7 +33958,7 @@
           <w:t>of</w:t>
         </w:r>
       </w:ins>
-      <w:del w:id="198" w:author="HILARY A DUGAN" w:date="2017-03-31T15:55:00Z">
+      <w:del w:id="254" w:author="HILARY A DUGAN" w:date="2017-03-31T15:55:00Z">
         <w:r>
           <w:rPr>
             <w:rFonts w:ascii="Times New Roman" w:eastAsia="Times New Roman" w:hAnsi="Times New Roman" w:cs="Times New Roman"/>
@@ -33223,7 +33976,7 @@
         </w:rPr>
         <w:t xml:space="preserve"> calibrated model parameters. Shaded areas represent the range of </w:t>
       </w:r>
-      <w:del w:id="199" w:author="HILARY A DUGAN" w:date="2017-03-31T15:10:00Z">
+      <w:del w:id="255" w:author="HILARY A DUGAN" w:date="2017-03-31T15:10:00Z">
         <w:r>
           <w:rPr>
             <w:rFonts w:ascii="Times New Roman" w:eastAsia="Times New Roman" w:hAnsi="Times New Roman" w:cs="Times New Roman"/>
@@ -33233,7 +33986,7 @@
           <w:delText>resulting modeled</w:delText>
         </w:r>
       </w:del>
-      <w:ins w:id="200" w:author="HILARY A DUGAN" w:date="2017-03-31T15:10:00Z">
+      <w:ins w:id="256" w:author="HILARY A DUGAN" w:date="2017-03-31T15:10:00Z">
         <w:r>
           <w:rPr>
             <w:rFonts w:ascii="Times New Roman" w:eastAsia="Times New Roman" w:hAnsi="Times New Roman" w:cs="Times New Roman"/>
@@ -33251,7 +34004,7 @@
         </w:rPr>
         <w:t xml:space="preserve"> DOC</w:t>
       </w:r>
-      <w:ins w:id="201" w:author="HILARY A DUGAN" w:date="2017-03-31T15:10:00Z">
+      <w:ins w:id="257" w:author="HILARY A DUGAN" w:date="2017-03-31T15:10:00Z">
         <w:r>
           <w:rPr>
             <w:rFonts w:ascii="Times New Roman" w:eastAsia="Times New Roman" w:hAnsi="Times New Roman" w:cs="Times New Roman"/>
@@ -33261,7 +34014,7 @@
           <w:t xml:space="preserve"> concentrations as a given parameter was varied across a specified range</w:t>
         </w:r>
       </w:ins>
-      <w:ins w:id="202" w:author="HILARY A DUGAN" w:date="2017-03-31T15:55:00Z">
+      <w:ins w:id="258" w:author="HILARY A DUGAN" w:date="2017-03-31T15:55:00Z">
         <w:r>
           <w:rPr>
             <w:rFonts w:ascii="Times New Roman" w:eastAsia="Times New Roman" w:hAnsi="Times New Roman" w:cs="Times New Roman"/>
@@ -33271,7 +34024,7 @@
           <w:t xml:space="preserve"> (see legend)</w:t>
         </w:r>
       </w:ins>
-      <w:ins w:id="203" w:author="HILARY A DUGAN" w:date="2017-03-31T15:10:00Z">
+      <w:ins w:id="259" w:author="HILARY A DUGAN" w:date="2017-03-31T15:10:00Z">
         <w:r>
           <w:rPr>
             <w:rFonts w:ascii="Times New Roman" w:eastAsia="Times New Roman" w:hAnsi="Times New Roman" w:cs="Times New Roman"/>
@@ -33281,7 +34034,7 @@
           <w:t xml:space="preserve"> while the three other parameters </w:t>
         </w:r>
       </w:ins>
-      <w:ins w:id="204" w:author="HILARY A DUGAN" w:date="2017-03-31T15:11:00Z">
+      <w:ins w:id="260" w:author="HILARY A DUGAN" w:date="2017-03-31T15:11:00Z">
         <w:r>
           <w:rPr>
             <w:rFonts w:ascii="Times New Roman" w:eastAsia="Times New Roman" w:hAnsi="Times New Roman" w:cs="Times New Roman"/>
@@ -33291,7 +34044,7 @@
           <w:t>remained</w:t>
         </w:r>
       </w:ins>
-      <w:ins w:id="205" w:author="HILARY A DUGAN" w:date="2017-03-31T15:10:00Z">
+      <w:ins w:id="261" w:author="HILARY A DUGAN" w:date="2017-03-31T15:10:00Z">
         <w:r>
           <w:rPr>
             <w:rFonts w:ascii="Times New Roman" w:eastAsia="Times New Roman" w:hAnsi="Times New Roman" w:cs="Times New Roman"/>
@@ -33301,7 +34054,7 @@
           <w:t xml:space="preserve"> fix</w:t>
         </w:r>
       </w:ins>
-      <w:ins w:id="206" w:author="HILARY A DUGAN" w:date="2017-03-31T15:12:00Z">
+      <w:ins w:id="262" w:author="HILARY A DUGAN" w:date="2017-03-31T15:12:00Z">
         <w:r>
           <w:rPr>
             <w:rFonts w:ascii="Times New Roman" w:eastAsia="Times New Roman" w:hAnsi="Times New Roman" w:cs="Times New Roman"/>
@@ -33311,7 +34064,7 @@
           <w:t>ed</w:t>
         </w:r>
       </w:ins>
-      <w:ins w:id="207" w:author="HILARY A DUGAN" w:date="2017-03-31T15:10:00Z">
+      <w:ins w:id="263" w:author="HILARY A DUGAN" w:date="2017-03-31T15:10:00Z">
         <w:r>
           <w:rPr>
             <w:rFonts w:ascii="Times New Roman" w:eastAsia="Times New Roman" w:hAnsi="Times New Roman" w:cs="Times New Roman"/>
@@ -33321,7 +34074,7 @@
           <w:t xml:space="preserve"> at their </w:t>
         </w:r>
       </w:ins>
-      <w:ins w:id="208" w:author="HILARY A DUGAN" w:date="2017-03-31T15:11:00Z">
+      <w:ins w:id="264" w:author="HILARY A DUGAN" w:date="2017-03-31T15:11:00Z">
         <w:r>
           <w:rPr>
             <w:rFonts w:ascii="Times New Roman" w:eastAsia="Times New Roman" w:hAnsi="Times New Roman" w:cs="Times New Roman"/>
@@ -33331,7 +34084,7 @@
           <w:t>calibrated</w:t>
         </w:r>
       </w:ins>
-      <w:ins w:id="209" w:author="HILARY A DUGAN" w:date="2017-03-31T15:10:00Z">
+      <w:ins w:id="265" w:author="HILARY A DUGAN" w:date="2017-03-31T15:10:00Z">
         <w:r>
           <w:rPr>
             <w:rFonts w:ascii="Times New Roman" w:eastAsia="Times New Roman" w:hAnsi="Times New Roman" w:cs="Times New Roman"/>
@@ -33341,7 +34094,7 @@
           <w:t xml:space="preserve"> value. </w:t>
         </w:r>
       </w:ins>
-      <w:ins w:id="210" w:author="HILARY A DUGAN" w:date="2017-03-31T15:55:00Z">
+      <w:ins w:id="266" w:author="HILARY A DUGAN" w:date="2017-03-31T15:55:00Z">
         <w:r>
           <w:rPr>
             <w:rFonts w:ascii="Times New Roman" w:eastAsia="Times New Roman" w:hAnsi="Times New Roman" w:cs="Times New Roman"/>
@@ -33351,7 +34104,7 @@
           <w:t xml:space="preserve">Black circles represent the observed </w:t>
         </w:r>
       </w:ins>
-      <w:ins w:id="211" w:author="HILARY A DUGAN" w:date="2017-03-31T15:56:00Z">
+      <w:ins w:id="267" w:author="HILARY A DUGAN" w:date="2017-03-31T15:56:00Z">
         <w:r>
           <w:rPr>
             <w:rFonts w:ascii="Times New Roman" w:eastAsia="Times New Roman" w:hAnsi="Times New Roman" w:cs="Times New Roman"/>
@@ -33361,7 +34114,7 @@
           <w:t xml:space="preserve">in-lake DOC </w:t>
         </w:r>
       </w:ins>
-      <w:ins w:id="212" w:author="HILARY A DUGAN" w:date="2017-03-31T15:55:00Z">
+      <w:ins w:id="268" w:author="HILARY A DUGAN" w:date="2017-03-31T15:55:00Z">
         <w:r>
           <w:rPr>
             <w:rFonts w:ascii="Times New Roman" w:eastAsia="Times New Roman" w:hAnsi="Times New Roman" w:cs="Times New Roman"/>
@@ -33371,7 +34124,7 @@
           <w:t xml:space="preserve">concentrations. </w:t>
         </w:r>
       </w:ins>
-      <w:del w:id="213" w:author="HILARY A DUGAN" w:date="2017-03-31T15:11:00Z">
+      <w:del w:id="269" w:author="HILARY A DUGAN" w:date="2017-03-31T15:11:00Z">
         <w:r>
           <w:rPr>
             <w:rFonts w:ascii="Times New Roman" w:eastAsia="Times New Roman" w:hAnsi="Times New Roman" w:cs="Times New Roman"/>
@@ -33430,7 +34183,7 @@
                     <pic:cNvPicPr/>
                   </pic:nvPicPr>
                   <pic:blipFill>
-                    <a:blip r:embed="rId16" cstate="print">
+                    <a:blip r:embed="rId15" cstate="print">
                       <a:extLst>
                         <a:ext uri="{28A0092B-C50C-407E-A947-70E740481C1C}">
                           <a14:useLocalDpi xmlns:a14="http://schemas.microsoft.com/office/drawing/2010/main" val="0"/>
@@ -33465,21 +34218,21 @@
           <w:b/>
         </w:rPr>
       </w:pPr>
-      <w:commentRangeStart w:id="214"/>
+      <w:commentRangeStart w:id="270"/>
       <w:r>
         <w:rPr>
           <w:b/>
         </w:rPr>
         <w:t>Fig. 4.</w:t>
       </w:r>
-      <w:commentRangeEnd w:id="214"/>
+      <w:commentRangeEnd w:id="270"/>
       <w:r>
         <w:rPr>
           <w:rStyle w:val="CommentReference"/>
           <w:rFonts w:ascii="Arial" w:eastAsia="Arial" w:hAnsi="Arial" w:cs="Arial"/>
           <w:color w:val="000000"/>
         </w:rPr>
-        <w:commentReference w:id="214"/>
+        <w:commentReference w:id="270"/>
       </w:r>
     </w:p>
     <w:p>
@@ -33511,7 +34264,7 @@
         </w:rPr>
         <w:t xml:space="preserve"> fluxes and fates. </w:t>
       </w:r>
-      <w:ins w:id="215" w:author="HILARY A DUGAN" w:date="2017-03-31T15:56:00Z">
+      <w:ins w:id="271" w:author="HILARY A DUGAN" w:date="2017-03-31T15:56:00Z">
         <w:r>
           <w:rPr>
             <w:color w:val="000000"/>
@@ -33525,7 +34278,7 @@
         </w:rPr>
         <w:t xml:space="preserve">Colored areas represent relative magnitudes </w:t>
       </w:r>
-      <w:del w:id="216" w:author="HILARY A DUGAN" w:date="2017-03-31T15:12:00Z">
+      <w:del w:id="272" w:author="HILARY A DUGAN" w:date="2017-03-31T15:12:00Z">
         <w:r>
           <w:rPr>
             <w:color w:val="000000"/>
@@ -33533,7 +34286,7 @@
           <w:delText xml:space="preserve">among </w:delText>
         </w:r>
       </w:del>
-      <w:ins w:id="217" w:author="HILARY A DUGAN" w:date="2017-03-31T15:12:00Z">
+      <w:ins w:id="273" w:author="HILARY A DUGAN" w:date="2017-03-31T15:12:00Z">
         <w:r>
           <w:rPr>
             <w:color w:val="000000"/>
@@ -33547,7 +34300,7 @@
           <w:t xml:space="preserve"> </w:t>
         </w:r>
       </w:ins>
-      <w:ins w:id="218" w:author="HILARY A DUGAN" w:date="2017-03-31T15:56:00Z">
+      <w:ins w:id="274" w:author="HILARY A DUGAN" w:date="2017-03-31T15:56:00Z">
         <w:r>
           <w:rPr>
             <w:color w:val="000000"/>
@@ -33561,7 +34314,7 @@
         </w:rPr>
         <w:t>fluxes</w:t>
       </w:r>
-      <w:ins w:id="219" w:author="HILARY A DUGAN" w:date="2017-03-31T15:56:00Z">
+      <w:ins w:id="275" w:author="HILARY A DUGAN" w:date="2017-03-31T15:56:00Z">
         <w:r>
           <w:rPr>
             <w:color w:val="000000"/>
@@ -33596,7 +34349,7 @@
         </w:rPr>
         <w:t xml:space="preserve">. </w:t>
       </w:r>
-      <w:ins w:id="220" w:author="HILARY A DUGAN" w:date="2017-03-31T15:13:00Z">
+      <w:ins w:id="276" w:author="HILARY A DUGAN" w:date="2017-03-31T15:13:00Z">
         <w:r>
           <w:rPr>
             <w:color w:val="000000"/>
@@ -33604,7 +34357,7 @@
           <w:t xml:space="preserve">All </w:t>
         </w:r>
       </w:ins>
-      <w:ins w:id="221" w:author="HILARY A DUGAN" w:date="2017-03-31T15:57:00Z">
+      <w:ins w:id="277" w:author="HILARY A DUGAN" w:date="2017-03-31T15:57:00Z">
         <w:r>
           <w:rPr>
             <w:color w:val="000000"/>
@@ -33612,7 +34365,7 @@
           <w:t>lines</w:t>
         </w:r>
       </w:ins>
-      <w:ins w:id="222" w:author="HILARY A DUGAN" w:date="2017-03-31T15:13:00Z">
+      <w:ins w:id="278" w:author="HILARY A DUGAN" w:date="2017-03-31T15:13:00Z">
         <w:r>
           <w:rPr>
             <w:color w:val="000000"/>
@@ -33620,7 +34373,7 @@
           <w:t xml:space="preserve"> are stacked to </w:t>
         </w:r>
       </w:ins>
-      <w:ins w:id="223" w:author="HILARY A DUGAN" w:date="2017-03-31T15:57:00Z">
+      <w:ins w:id="279" w:author="HILARY A DUGAN" w:date="2017-03-31T15:57:00Z">
         <w:r>
           <w:rPr>
             <w:color w:val="000000"/>
@@ -33628,27 +34381,15 @@
           <w:t>show</w:t>
         </w:r>
       </w:ins>
-      <w:ins w:id="224" w:author="HILARY A DUGAN" w:date="2017-03-31T15:13:00Z">
+      <w:ins w:id="280" w:author="HILARY A DUGAN" w:date="2017-03-31T15:13:00Z">
         <w:r>
           <w:rPr>
             <w:color w:val="000000"/>
           </w:rPr>
-          <w:t xml:space="preserve"> cumulative</w:t>
-        </w:r>
-        <w:r>
-          <w:rPr>
-            <w:color w:val="000000"/>
-          </w:rPr>
-          <w:t xml:space="preserve"> magnitudes.</w:t>
-        </w:r>
-        <w:r>
-          <w:rPr>
-            <w:color w:val="000000"/>
-          </w:rPr>
-          <w:t xml:space="preserve"> </w:t>
+          <w:t xml:space="preserve"> cumulative magnitudes. </w:t>
         </w:r>
       </w:ins>
-      <w:del w:id="225" w:author="HILARY A DUGAN" w:date="2017-03-31T15:57:00Z">
+      <w:del w:id="281" w:author="HILARY A DUGAN" w:date="2017-03-31T15:57:00Z">
         <w:r>
           <w:rPr>
             <w:color w:val="000000"/>
@@ -33656,7 +34397,7 @@
           <w:delText>Right column contains</w:delText>
         </w:r>
       </w:del>
-      <w:ins w:id="226" w:author="HILARY A DUGAN" w:date="2017-03-31T15:57:00Z">
+      <w:ins w:id="282" w:author="HILARY A DUGAN" w:date="2017-03-31T15:57:00Z">
         <w:r>
           <w:rPr>
             <w:color w:val="000000"/>
@@ -33664,7 +34405,7 @@
           <w:t xml:space="preserve">b) </w:t>
         </w:r>
       </w:ins>
-      <w:del w:id="227" w:author="HILARY A DUGAN" w:date="2017-03-31T15:57:00Z">
+      <w:del w:id="283" w:author="HILARY A DUGAN" w:date="2017-03-31T15:57:00Z">
         <w:r>
           <w:rPr>
             <w:color w:val="000000"/>
@@ -33672,7 +34413,7 @@
           <w:delText xml:space="preserve"> </w:delText>
         </w:r>
       </w:del>
-      <w:ins w:id="228" w:author="HILARY A DUGAN" w:date="2017-03-31T15:57:00Z">
+      <w:ins w:id="284" w:author="HILARY A DUGAN" w:date="2017-03-31T15:57:00Z">
         <w:r>
           <w:rPr>
             <w:color w:val="000000"/>
@@ -33680,7 +34421,7 @@
           <w:t>A</w:t>
         </w:r>
       </w:ins>
-      <w:del w:id="229" w:author="HILARY A DUGAN" w:date="2017-03-31T15:57:00Z">
+      <w:del w:id="285" w:author="HILARY A DUGAN" w:date="2017-03-31T15:57:00Z">
         <w:r>
           <w:rPr>
             <w:color w:val="000000"/>
@@ -33694,7 +34435,7 @@
         </w:rPr>
         <w:t xml:space="preserve">bsolute values of export, burial and respiration. </w:t>
       </w:r>
-      <w:del w:id="230" w:author="HILARY A DUGAN" w:date="2017-03-31T15:12:00Z">
+      <w:del w:id="286" w:author="HILARY A DUGAN" w:date="2017-03-31T15:12:00Z">
         <w:r>
           <w:rPr>
             <w:color w:val="000000"/>
@@ -33702,7 +34443,7 @@
           <w:delText>Values were stacked on top of each other to show relative</w:delText>
         </w:r>
       </w:del>
-      <w:del w:id="231" w:author="HILARY A DUGAN" w:date="2017-03-31T15:13:00Z">
+      <w:del w:id="287" w:author="HILARY A DUGAN" w:date="2017-03-31T15:13:00Z">
         <w:r>
           <w:rPr>
             <w:color w:val="000000"/>
@@ -33765,7 +34506,7 @@
                     <pic:cNvPicPr/>
                   </pic:nvPicPr>
                   <pic:blipFill>
-                    <a:blip r:embed="rId17" cstate="print">
+                    <a:blip r:embed="rId16" cstate="print">
                       <a:extLst>
                         <a:ext uri="{28A0092B-C50C-407E-A947-70E740481C1C}">
                           <a14:useLocalDpi xmlns:a14="http://schemas.microsoft.com/office/drawing/2010/main" val="0"/>
@@ -33870,7 +34611,7 @@
         </w:rPr>
         <w:t xml:space="preserve">) of organic carbon. The four quadrants in each figure represent </w:t>
       </w:r>
-      <w:ins w:id="232" w:author="HILARY A DUGAN" w:date="2017-03-31T15:13:00Z">
+      <w:ins w:id="288" w:author="HILARY A DUGAN" w:date="2017-03-31T15:13:00Z">
         <w:r>
           <w:rPr>
             <w:color w:val="000000"/>
@@ -33884,7 +34625,7 @@
         </w:rPr>
         <w:t>dominant processes</w:t>
       </w:r>
-      <w:ins w:id="233" w:author="HILARY A DUGAN" w:date="2017-03-31T15:14:00Z">
+      <w:ins w:id="289" w:author="HILARY A DUGAN" w:date="2017-03-31T15:14:00Z">
         <w:r>
           <w:rPr>
             <w:color w:val="000000"/>
@@ -33892,7 +34633,7 @@
           <w:t xml:space="preserve"> (either predominantly a source or sink, and </w:t>
         </w:r>
       </w:ins>
-      <w:ins w:id="234" w:author="HILARY A DUGAN" w:date="2017-03-31T15:15:00Z">
+      <w:ins w:id="290" w:author="HILARY A DUGAN" w:date="2017-03-31T15:15:00Z">
         <w:r>
           <w:rPr>
             <w:color w:val="000000"/>
@@ -33901,7 +34642,7 @@
         </w:r>
       </w:ins>
       <w:proofErr w:type="spellStart"/>
-      <w:ins w:id="235" w:author="HILARY A DUGAN" w:date="2017-03-31T15:14:00Z">
+      <w:ins w:id="291" w:author="HILARY A DUGAN" w:date="2017-03-31T15:14:00Z">
         <w:r>
           <w:rPr>
             <w:color w:val="000000"/>
@@ -33936,7 +34677,7 @@
         </w:rPr>
         <w:t xml:space="preserve"> associated </w:t>
       </w:r>
-      <w:del w:id="236" w:author="HILARY A DUGAN" w:date="2017-03-31T15:58:00Z">
+      <w:del w:id="292" w:author="HILARY A DUGAN" w:date="2017-03-31T15:58:00Z">
         <w:r>
           <w:rPr>
             <w:color w:val="000000"/>
@@ -33944,7 +34685,7 @@
           <w:delText>with these ratios.</w:delText>
         </w:r>
       </w:del>
-      <w:ins w:id="237" w:author="HILARY A DUGAN" w:date="2017-03-31T15:58:00Z">
+      <w:ins w:id="293" w:author="HILARY A DUGAN" w:date="2017-03-31T15:58:00Z">
         <w:r>
           <w:rPr>
             <w:color w:val="000000"/>
@@ -34071,14 +34812,38 @@
       </w:r>
     </w:p>
   </w:comment>
-  <w:comment w:id="101" w:author="Ian McCullough" w:date="2017-03-24T02:16:00Z" w:initials="">
+  <w:comment w:id="111" w:author="HILARY A DUGAN" w:date="2017-03-31T20:27:00Z" w:initials="HAD">
+    <w:p>
+      <w:pPr>
+        <w:pStyle w:val="CommentText"/>
+      </w:pPr>
+      <w:r>
+        <w:rPr>
+          <w:rStyle w:val="CommentReference"/>
+        </w:rPr>
+        <w:annotationRef/>
+      </w:r>
+      <w:r>
+        <w:t xml:space="preserve">Delete this sentence? </w:t>
+      </w:r>
+    </w:p>
+  </w:comment>
+  <w:comment w:id="158" w:author="Ian McCullough" w:date="2017-03-24T02:16:00Z" w:initials="">
     <w:p>
       <w:pPr>
         <w:widowControl w:val="0"/>
         <w:spacing w:line="240" w:lineRule="auto"/>
       </w:pPr>
       <w:r>
-        <w:t xml:space="preserve">is this really why? Temp, DO, </w:t>
+        <w:t xml:space="preserve">is this </w:t>
+      </w:r>
+      <w:proofErr w:type="gramStart"/>
+      <w:r>
+        <w:t>really why</w:t>
+      </w:r>
+      <w:proofErr w:type="gramEnd"/>
+      <w:r>
+        <w:t xml:space="preserve">? Temp, DO, </w:t>
       </w:r>
       <w:proofErr w:type="spellStart"/>
       <w:r>
@@ -34090,7 +34855,7 @@
       </w:r>
     </w:p>
   </w:comment>
-  <w:comment w:id="104" w:author="Ian McCullough" w:date="2017-03-30T02:43:00Z" w:initials="">
+  <w:comment w:id="161" w:author="Ian McCullough" w:date="2017-03-30T02:43:00Z" w:initials="">
     <w:p>
       <w:pPr>
         <w:widowControl w:val="0"/>
@@ -34101,7 +34866,7 @@
       </w:r>
     </w:p>
   </w:comment>
-  <w:comment w:id="105" w:author="Ian McCullough" w:date="2017-03-29T06:32:00Z" w:initials="">
+  <w:comment w:id="162" w:author="Ian McCullough" w:date="2017-03-29T06:32:00Z" w:initials="">
     <w:p>
       <w:pPr>
         <w:widowControl w:val="0"/>
@@ -34120,7 +34885,7 @@
       </w:r>
     </w:p>
   </w:comment>
-  <w:comment w:id="110" w:author="Ian McCullough" w:date="2017-03-30T04:33:00Z" w:initials="">
+  <w:comment w:id="167" w:author="Ian McCullough" w:date="2017-03-30T04:33:00Z" w:initials="">
     <w:p>
       <w:pPr>
         <w:widowControl w:val="0"/>
@@ -34131,7 +34896,7 @@
       </w:r>
     </w:p>
   </w:comment>
-  <w:comment w:id="113" w:author="immccull@gmail.com" w:date="2017-03-29T20:08:00Z" w:initials="i">
+  <w:comment w:id="170" w:author="immccull@gmail.com" w:date="2017-03-29T20:08:00Z" w:initials="i">
     <w:p>
       <w:pPr>
         <w:pStyle w:val="CommentText"/>
@@ -34147,7 +34912,7 @@
       </w:r>
     </w:p>
   </w:comment>
-  <w:comment w:id="115" w:author="Ian McCullough" w:date="2017-03-29T02:45:00Z" w:initials="">
+  <w:comment w:id="172" w:author="Ian McCullough" w:date="2017-03-29T02:45:00Z" w:initials="">
     <w:p>
       <w:pPr>
         <w:widowControl w:val="0"/>
@@ -34163,7 +34928,7 @@
       <w:proofErr w:type="spellEnd"/>
     </w:p>
   </w:comment>
-  <w:comment w:id="117" w:author="Ian McCullough" w:date="2017-03-30T04:37:00Z" w:initials="">
+  <w:comment w:id="174" w:author="Ian McCullough" w:date="2017-03-30T04:37:00Z" w:initials="">
     <w:p>
       <w:pPr>
         <w:widowControl w:val="0"/>
@@ -34174,7 +34939,7 @@
       </w:r>
     </w:p>
   </w:comment>
-  <w:comment w:id="120" w:author="Ian McCullough" w:date="2017-03-30T04:44:00Z" w:initials="">
+  <w:comment w:id="177" w:author="Ian McCullough" w:date="2017-03-30T04:44:00Z" w:initials="">
     <w:p>
       <w:pPr>
         <w:widowControl w:val="0"/>
@@ -34185,7 +34950,7 @@
       </w:r>
     </w:p>
   </w:comment>
-  <w:comment w:id="125" w:author="immccull@gmail.com" w:date="2017-03-29T20:26:00Z" w:initials="i">
+  <w:comment w:id="182" w:author="immccull@gmail.com" w:date="2017-03-29T20:26:00Z" w:initials="i">
     <w:p>
       <w:pPr>
         <w:pStyle w:val="CommentText"/>
@@ -34201,7 +34966,7 @@
       </w:r>
     </w:p>
   </w:comment>
-  <w:comment w:id="129" w:author="Ian McCullough" w:date="2017-03-30T04:57:00Z" w:initials="">
+  <w:comment w:id="186" w:author="Ian McCullough" w:date="2017-03-30T04:57:00Z" w:initials="">
     <w:p>
       <w:pPr>
         <w:widowControl w:val="0"/>
@@ -34212,7 +34977,7 @@
       </w:r>
     </w:p>
   </w:comment>
-  <w:comment w:id="130" w:author="HILARY A DUGAN" w:date="2017-03-31T14:54:00Z" w:initials="HAD">
+  <w:comment w:id="187" w:author="HILARY A DUGAN" w:date="2017-03-31T14:54:00Z" w:initials="HAD">
     <w:p>
       <w:pPr>
         <w:pStyle w:val="CommentText"/>
@@ -34224,17 +34989,11 @@
         <w:annotationRef/>
       </w:r>
       <w:r>
-        <w:t xml:space="preserve">Is this so Kathie and I don’t </w:t>
-      </w:r>
-      <w:r>
-        <w:t>repeatedly change the</w:t>
-      </w:r>
-      <w:r>
-        <w:t xml:space="preserve"> spelling?</w:t>
+        <w:t>Is this so Kathie and I don’t repeatedly change the spelling?</w:t>
       </w:r>
     </w:p>
   </w:comment>
-  <w:comment w:id="162" w:author="immccull@gmail.com" w:date="2017-03-29T16:15:00Z" w:initials="i">
+  <w:comment w:id="218" w:author="immccull@gmail.com" w:date="2017-03-29T16:15:00Z" w:initials="i">
     <w:p>
       <w:pPr>
         <w:pStyle w:val="CommentText"/>
@@ -34258,7 +35017,7 @@
       </w:r>
     </w:p>
   </w:comment>
-  <w:comment w:id="173" w:author="HILARY A DUGAN" w:date="2017-03-31T15:58:00Z" w:initials="HAD">
+  <w:comment w:id="229" w:author="HILARY A DUGAN" w:date="2017-03-31T15:58:00Z" w:initials="HAD">
     <w:p>
       <w:pPr>
         <w:pStyle w:val="CommentText"/>
@@ -34282,7 +35041,7 @@
       </w:r>
     </w:p>
   </w:comment>
-  <w:comment w:id="174" w:author="HILARY A DUGAN" w:date="2017-03-31T15:05:00Z" w:initials="HAD">
+  <w:comment w:id="230" w:author="HILARY A DUGAN" w:date="2017-03-31T15:05:00Z" w:initials="HAD">
     <w:p>
       <w:pPr>
         <w:pStyle w:val="CommentText"/>
@@ -34306,7 +35065,7 @@
       </w:r>
     </w:p>
   </w:comment>
-  <w:comment w:id="214" w:author="HILARY A DUGAN" w:date="2017-03-31T15:13:00Z" w:initials="HAD">
+  <w:comment w:id="270" w:author="HILARY A DUGAN" w:date="2017-03-31T15:13:00Z" w:initials="HAD">
     <w:p>
       <w:pPr>
         <w:pStyle w:val="CommentText"/>
@@ -34333,6 +35092,7 @@
   <w15:commentEx w15:paraId="114EA248" w15:done="0"/>
   <w15:commentEx w15:paraId="10B46F76" w15:done="0"/>
   <w15:commentEx w15:paraId="7524CA65" w15:done="0"/>
+  <w15:commentEx w15:paraId="2DD169AA" w15:done="0"/>
   <w15:commentEx w15:paraId="03E06F2C" w15:done="0"/>
   <w15:commentEx w15:paraId="54159445" w15:done="0"/>
   <w15:commentEx w15:paraId="5AE5F820" w15:done="0"/>
@@ -34376,12 +35136,6 @@
 </w:endnotes>
 </file>
 
-<file path=word/footer1.xml><?xml version="1.0" encoding="utf-8"?>
-<w:ftr xmlns:wpc="http://schemas.microsoft.com/office/word/2010/wordprocessingCanvas" xmlns:mo="http://schemas.microsoft.com/office/mac/office/2008/main" xmlns:mc="http://schemas.openxmlformats.org/markup-compatibility/2006" xmlns:mv="urn:schemas-microsoft-com:mac:vml" xmlns:o="urn:schemas-microsoft-com:office:office" xmlns:r="http://schemas.openxmlformats.org/officeDocument/2006/relationships" xmlns:m="http://schemas.openxmlformats.org/officeDocument/2006/math" xmlns:v="urn:schemas-microsoft-com:vml" xmlns:wp14="http://schemas.microsoft.com/office/word/2010/wordprocessingDrawing" xmlns:wp="http://schemas.openxmlformats.org/drawingml/2006/wordprocessingDrawing" xmlns:w10="urn:schemas-microsoft-com:office:word" xmlns:w="http://schemas.openxmlformats.org/wordprocessingml/2006/main" xmlns:w14="http://schemas.microsoft.com/office/word/2010/wordml" xmlns:w15="http://schemas.microsoft.com/office/word/2012/wordml" xmlns:wpg="http://schemas.microsoft.com/office/word/2010/wordprocessingGroup" xmlns:wpi="http://schemas.microsoft.com/office/word/2010/wordprocessingInk" xmlns:wne="http://schemas.microsoft.com/office/word/2006/wordml" xmlns:wps="http://schemas.microsoft.com/office/word/2010/wordprocessingShape" mc:Ignorable="w14 w15 wp14">
-  <w:p/>
-</w:ftr>
-</file>
-
 <file path=word/footnotes.xml><?xml version="1.0" encoding="utf-8"?>
 <w:footnotes xmlns:wpc="http://schemas.microsoft.com/office/word/2010/wordprocessingCanvas" xmlns:mo="http://schemas.microsoft.com/office/mac/office/2008/main" xmlns:mc="http://schemas.openxmlformats.org/markup-compatibility/2006" xmlns:mv="urn:schemas-microsoft-com:mac:vml" xmlns:o="urn:schemas-microsoft-com:office:office" xmlns:r="http://schemas.openxmlformats.org/officeDocument/2006/relationships" xmlns:m="http://schemas.openxmlformats.org/officeDocument/2006/math" xmlns:v="urn:schemas-microsoft-com:vml" xmlns:wp14="http://schemas.microsoft.com/office/word/2010/wordprocessingDrawing" xmlns:wp="http://schemas.openxmlformats.org/drawingml/2006/wordprocessingDrawing" xmlns:w10="urn:schemas-microsoft-com:office:word" xmlns:w="http://schemas.openxmlformats.org/wordprocessingml/2006/main" xmlns:w14="http://schemas.microsoft.com/office/word/2010/wordml" xmlns:w15="http://schemas.microsoft.com/office/word/2012/wordml" xmlns:wpg="http://schemas.microsoft.com/office/word/2010/wordprocessingGroup" xmlns:wpi="http://schemas.microsoft.com/office/word/2010/wordprocessingInk" xmlns:wne="http://schemas.microsoft.com/office/word/2006/wordml" xmlns:wps="http://schemas.microsoft.com/office/word/2010/wordprocessingShape" mc:Ignorable="w14 w15 wp14">
   <w:footnote w:type="separator" w:id="-1">
@@ -34478,7 +35232,7 @@
       <w:rPr>
         <w:noProof/>
       </w:rPr>
-      <w:t>7</w:t>
+      <w:t>8</w:t>
     </w:r>
     <w:r>
       <w:fldChar w:fldCharType="end"/>
@@ -35328,6 +36082,50 @@
     <w:unhideWhenUsed/>
     <w:rsid w:val="002D28EA"/>
   </w:style>
+  <w:style w:type="paragraph" w:styleId="Header">
+    <w:name w:val="header"/>
+    <w:basedOn w:val="Normal"/>
+    <w:link w:val="HeaderChar"/>
+    <w:uiPriority w:val="99"/>
+    <w:unhideWhenUsed/>
+    <w:rsid w:val="00A227A3"/>
+    <w:pPr>
+      <w:tabs>
+        <w:tab w:val="center" w:pos="4680"/>
+        <w:tab w:val="right" w:pos="9360"/>
+      </w:tabs>
+      <w:spacing w:line="240" w:lineRule="auto"/>
+    </w:pPr>
+  </w:style>
+  <w:style w:type="character" w:customStyle="1" w:styleId="HeaderChar">
+    <w:name w:val="Header Char"/>
+    <w:basedOn w:val="DefaultParagraphFont"/>
+    <w:link w:val="Header"/>
+    <w:uiPriority w:val="99"/>
+    <w:rsid w:val="00A227A3"/>
+  </w:style>
+  <w:style w:type="paragraph" w:styleId="Footer">
+    <w:name w:val="footer"/>
+    <w:basedOn w:val="Normal"/>
+    <w:link w:val="FooterChar"/>
+    <w:uiPriority w:val="99"/>
+    <w:unhideWhenUsed/>
+    <w:rsid w:val="00A227A3"/>
+    <w:pPr>
+      <w:tabs>
+        <w:tab w:val="center" w:pos="4680"/>
+        <w:tab w:val="right" w:pos="9360"/>
+      </w:tabs>
+      <w:spacing w:line="240" w:lineRule="auto"/>
+    </w:pPr>
+  </w:style>
+  <w:style w:type="character" w:customStyle="1" w:styleId="FooterChar">
+    <w:name w:val="Footer Char"/>
+    <w:basedOn w:val="DefaultParagraphFont"/>
+    <w:link w:val="Footer"/>
+    <w:uiPriority w:val="99"/>
+    <w:rsid w:val="00A227A3"/>
+  </w:style>
 </w:styles>
 </file>
 
@@ -35631,7 +36429,7 @@
 </file>
 
 <file path=customXml/itemProps1.xml><?xml version="1.0" encoding="utf-8"?>
-<ds:datastoreItem xmlns:ds="http://schemas.openxmlformats.org/officeDocument/2006/customXml" ds:itemID="{A219BFAF-8BA4-C34D-89E1-B7FC1ACE415D}">
+<ds:datastoreItem xmlns:ds="http://schemas.openxmlformats.org/officeDocument/2006/customXml" ds:itemID="{8924CEC8-830E-0A49-B1C5-EA4DAAAF0EBD}">
   <ds:schemaRefs>
     <ds:schemaRef ds:uri="http://schemas.openxmlformats.org/officeDocument/2006/bibliography"/>
   </ds:schemaRefs>

</xml_diff>